<commit_message>
Ch 1 video recording updates
</commit_message>
<xml_diff>
--- a/CYBER360-Ex-1.4-OO-Models.docx
+++ b/CYBER360-Ex-1.4-OO-Models.docx
@@ -1,6 +1,6 @@
 
 <file path=word/document.xml><?xml version="1.0" encoding="utf-8"?>
-<w:document xmlns:wpc="http://schemas.microsoft.com/office/word/2010/wordprocessingCanvas" xmlns:cx="http://schemas.microsoft.com/office/drawing/2014/chartex" xmlns:cx1="http://schemas.microsoft.com/office/drawing/2015/9/8/chartex" xmlns:cx2="http://schemas.microsoft.com/office/drawing/2015/10/21/chartex" xmlns:cx3="http://schemas.microsoft.com/office/drawing/2016/5/9/chartex" xmlns:cx4="http://schemas.microsoft.com/office/drawing/2016/5/10/chartex" xmlns:cx5="http://schemas.microsoft.com/office/drawing/2016/5/11/chartex" xmlns:cx6="http://schemas.microsoft.com/office/drawing/2016/5/12/chartex" xmlns:cx7="http://schemas.microsoft.com/office/drawing/2016/5/13/chartex" xmlns:cx8="http://schemas.microsoft.com/office/drawing/2016/5/14/chartex" xmlns:mc="http://schemas.openxmlformats.org/markup-compatibility/2006" xmlns:aink="http://schemas.microsoft.com/office/drawing/2016/ink" xmlns:am3d="http://schemas.microsoft.com/office/drawing/2017/model3d" xmlns:o="urn:schemas-microsoft-com:office:office" xmlns:oel="http://schemas.microsoft.com/office/2019/extlst" xmlns:r="http://schemas.openxmlformats.org/officeDocument/2006/relationships" xmlns:m="http://schemas.openxmlformats.org/officeDocument/2006/math" xmlns:v="urn:schemas-microsoft-com:vml" xmlns:wp14="http://schemas.microsoft.com/office/word/2010/wordprocessingDrawing" xmlns:wp="http://schemas.openxmlformats.org/drawingml/2006/wordprocessingDrawing" xmlns:w10="urn:schemas-microsoft-com:office:word" xmlns:w="http://schemas.openxmlformats.org/wordprocessingml/2006/main" xmlns:w14="http://schemas.microsoft.com/office/word/2010/wordml" xmlns:w15="http://schemas.microsoft.com/office/word/2012/wordml" xmlns:w16cex="http://schemas.microsoft.com/office/word/2018/wordml/cex" xmlns:w16cid="http://schemas.microsoft.com/office/word/2016/wordml/cid" xmlns:w16="http://schemas.microsoft.com/office/word/2018/wordml" xmlns:w16du="http://schemas.microsoft.com/office/word/2023/wordml/word16du" xmlns:w16sdtdh="http://schemas.microsoft.com/office/word/2020/wordml/sdtdatahash" xmlns:w16se="http://schemas.microsoft.com/office/word/2015/wordml/symex" xmlns:wpg="http://schemas.microsoft.com/office/word/2010/wordprocessingGroup" xmlns:wpi="http://schemas.microsoft.com/office/word/2010/wordprocessingInk" xmlns:wne="http://schemas.microsoft.com/office/word/2006/wordml" xmlns:wps="http://schemas.microsoft.com/office/word/2010/wordprocessingShape" mc:Ignorable="w14 w15 w16se w16cid w16 w16cex w16sdtdh w16du wp14">
+<w:document xmlns:wpc="http://schemas.microsoft.com/office/word/2010/wordprocessingCanvas" xmlns:cx="http://schemas.microsoft.com/office/drawing/2014/chartex" xmlns:cx1="http://schemas.microsoft.com/office/drawing/2015/9/8/chartex" xmlns:cx2="http://schemas.microsoft.com/office/drawing/2015/10/21/chartex" xmlns:cx3="http://schemas.microsoft.com/office/drawing/2016/5/9/chartex" xmlns:cx4="http://schemas.microsoft.com/office/drawing/2016/5/10/chartex" xmlns:cx5="http://schemas.microsoft.com/office/drawing/2016/5/11/chartex" xmlns:cx6="http://schemas.microsoft.com/office/drawing/2016/5/12/chartex" xmlns:cx7="http://schemas.microsoft.com/office/drawing/2016/5/13/chartex" xmlns:cx8="http://schemas.microsoft.com/office/drawing/2016/5/14/chartex" xmlns:mc="http://schemas.openxmlformats.org/markup-compatibility/2006" xmlns:aink="http://schemas.microsoft.com/office/drawing/2016/ink" xmlns:am3d="http://schemas.microsoft.com/office/drawing/2017/model3d" xmlns:o="urn:schemas-microsoft-com:office:office" xmlns:oel="http://schemas.microsoft.com/office/2019/extlst" xmlns:r="http://schemas.openxmlformats.org/officeDocument/2006/relationships" xmlns:m="http://schemas.openxmlformats.org/officeDocument/2006/math" xmlns:v="urn:schemas-microsoft-com:vml" xmlns:wp14="http://schemas.microsoft.com/office/word/2010/wordprocessingDrawing" xmlns:wp="http://schemas.openxmlformats.org/drawingml/2006/wordprocessingDrawing" xmlns:w10="urn:schemas-microsoft-com:office:word" xmlns:w="http://schemas.openxmlformats.org/wordprocessingml/2006/main" xmlns:w14="http://schemas.microsoft.com/office/word/2010/wordml" xmlns:w15="http://schemas.microsoft.com/office/word/2012/wordml" xmlns:w16cex="http://schemas.microsoft.com/office/word/2018/wordml/cex" xmlns:w16cid="http://schemas.microsoft.com/office/word/2016/wordml/cid" xmlns:w16="http://schemas.microsoft.com/office/word/2018/wordml" xmlns:w16du="http://schemas.microsoft.com/office/word/2023/wordml/word16du" xmlns:w16sdtdh="http://schemas.microsoft.com/office/word/2020/wordml/sdtdatahash" xmlns:w16sdtfl="http://schemas.microsoft.com/office/word/2024/wordml/sdtformatlock" xmlns:w16se="http://schemas.microsoft.com/office/word/2015/wordml/symex" xmlns:wpg="http://schemas.microsoft.com/office/word/2010/wordprocessingGroup" xmlns:wpi="http://schemas.microsoft.com/office/word/2010/wordprocessingInk" xmlns:wne="http://schemas.microsoft.com/office/word/2006/wordml" xmlns:wps="http://schemas.microsoft.com/office/word/2010/wordprocessingShape" mc:Ignorable="w14 w15 w16se w16cid w16 w16cex w16sdtdh w16sdtfl w16du wp14">
   <w:body>
     <w:p>
       <w:pPr>
@@ -279,6 +279,13 @@
         </w:rPr>
         <w:t>OO Mode</w:t>
       </w:r>
+      <w:r>
+        <w:rPr>
+          <w:bCs/>
+          <w:szCs w:val="56"/>
+        </w:rPr>
+        <w:t>LS</w:t>
+      </w:r>
     </w:p>
     <w:p>
       <w:pPr>
@@ -582,23 +589,7 @@
           <w:sz w:val="22"/>
           <w:szCs w:val="22"/>
         </w:rPr>
-        <w:t>Launch PowerShell Core (</w:t>
-      </w:r>
-      <w:proofErr w:type="spellStart"/>
-      <w:r>
-        <w:rPr>
-          <w:sz w:val="22"/>
-          <w:szCs w:val="22"/>
-        </w:rPr>
-        <w:t>pwsh</w:t>
-      </w:r>
-      <w:proofErr w:type="spellEnd"/>
-      <w:r>
-        <w:rPr>
-          <w:sz w:val="22"/>
-          <w:szCs w:val="22"/>
-        </w:rPr>
-        <w:t>)</w:t>
+        <w:t>Launch PowerShell Core (pwsh)</w:t>
       </w:r>
       <w:r>
         <w:rPr>
@@ -658,23 +649,7 @@
           <w:sz w:val="22"/>
           <w:szCs w:val="22"/>
         </w:rPr>
-        <w:t xml:space="preserve">At your </w:t>
-      </w:r>
-      <w:proofErr w:type="spellStart"/>
-      <w:r>
-        <w:rPr>
-          <w:sz w:val="22"/>
-          <w:szCs w:val="22"/>
-        </w:rPr>
-        <w:t>pwsh</w:t>
-      </w:r>
-      <w:proofErr w:type="spellEnd"/>
-      <w:r>
-        <w:rPr>
-          <w:sz w:val="22"/>
-          <w:szCs w:val="22"/>
-        </w:rPr>
-        <w:t xml:space="preserve"> prompt, enter </w:t>
+        <w:t xml:space="preserve">At your pwsh prompt, enter </w:t>
       </w:r>
       <w:r>
         <w:rPr>
@@ -1516,7 +1491,6 @@
         </w:rPr>
         <w:t>$</w:t>
       </w:r>
-      <w:proofErr w:type="spellStart"/>
       <w:proofErr w:type="gramStart"/>
       <w:r>
         <w:rPr>
@@ -1528,7 +1502,6 @@
         </w:rPr>
         <w:t>earlier.GetType</w:t>
       </w:r>
-      <w:proofErr w:type="spellEnd"/>
       <w:proofErr w:type="gramEnd"/>
       <w:r>
         <w:rPr>
@@ -1593,7 +1566,6 @@
         </w:rPr>
         <w:t xml:space="preserve"> output should consist of four properties, named </w:t>
       </w:r>
-      <w:proofErr w:type="spellStart"/>
       <w:r>
         <w:rPr>
           <w:rStyle w:val="AnswerChar"/>
@@ -1606,7 +1578,6 @@
         </w:rPr>
         <w:t>IsPublic</w:t>
       </w:r>
-      <w:proofErr w:type="spellEnd"/>
       <w:r>
         <w:rPr>
           <w:rStyle w:val="AnswerChar"/>
@@ -1616,7 +1587,6 @@
         </w:rPr>
         <w:t xml:space="preserve">, </w:t>
       </w:r>
-      <w:proofErr w:type="spellStart"/>
       <w:r>
         <w:rPr>
           <w:rStyle w:val="AnswerChar"/>
@@ -1629,7 +1599,6 @@
         </w:rPr>
         <w:t>IsSerial</w:t>
       </w:r>
-      <w:proofErr w:type="spellEnd"/>
       <w:r>
         <w:rPr>
           <w:rStyle w:val="AnswerChar"/>
@@ -1660,7 +1629,6 @@
         </w:rPr>
         <w:t xml:space="preserve">, and </w:t>
       </w:r>
-      <w:proofErr w:type="spellStart"/>
       <w:r>
         <w:rPr>
           <w:rStyle w:val="AnswerChar"/>
@@ -1673,7 +1641,6 @@
         </w:rPr>
         <w:t>BaseType</w:t>
       </w:r>
-      <w:proofErr w:type="spellEnd"/>
       <w:r>
         <w:rPr>
           <w:rStyle w:val="AnswerChar"/>
@@ -1804,7 +1771,6 @@
         </w:rPr>
         <w:t>$</w:t>
       </w:r>
-      <w:proofErr w:type="spellStart"/>
       <w:proofErr w:type="gramStart"/>
       <w:r>
         <w:rPr>
@@ -1816,7 +1782,6 @@
         </w:rPr>
         <w:t>later.GetType</w:t>
       </w:r>
-      <w:proofErr w:type="spellEnd"/>
       <w:proofErr w:type="gramEnd"/>
       <w:r>
         <w:rPr>
@@ -2013,7 +1978,6 @@
         </w:rPr>
         <w:t xml:space="preserve">, period) operator. The method on the right side of the dot, </w:t>
       </w:r>
-      <w:proofErr w:type="spellStart"/>
       <w:proofErr w:type="gramStart"/>
       <w:r>
         <w:rPr>
@@ -2025,20 +1989,7 @@
           <w:sz w:val="22"/>
           <w:szCs w:val="22"/>
         </w:rPr>
-        <w:t>GetType</w:t>
-      </w:r>
-      <w:proofErr w:type="spellEnd"/>
-      <w:r>
-        <w:rPr>
-          <w:rStyle w:val="AnswerChar"/>
-          <w:rFonts w:cstheme="minorHAnsi"/>
-          <w:b/>
-          <w:bCs/>
-          <w:color w:val="000000" w:themeColor="text1"/>
-          <w:sz w:val="22"/>
-          <w:szCs w:val="22"/>
-        </w:rPr>
-        <w:t>(</w:t>
+        <w:t>GetType(</w:t>
       </w:r>
       <w:proofErr w:type="gramEnd"/>
       <w:r>
@@ -2177,7 +2128,6 @@
         </w:rPr>
         <w:t xml:space="preserve">has a </w:t>
       </w:r>
-      <w:proofErr w:type="spellStart"/>
       <w:proofErr w:type="gramStart"/>
       <w:r>
         <w:rPr>
@@ -2191,7 +2141,6 @@
         </w:rPr>
         <w:t>GetType</w:t>
       </w:r>
-      <w:proofErr w:type="spellEnd"/>
       <w:r>
         <w:rPr>
           <w:rStyle w:val="AnswerChar"/>
@@ -2306,7 +2255,6 @@
         </w:rPr>
         <w:t>.</w:t>
       </w:r>
-      <w:proofErr w:type="spellStart"/>
       <w:proofErr w:type="gramEnd"/>
       <w:r>
         <w:rPr>
@@ -2318,20 +2266,7 @@
           <w:sz w:val="22"/>
           <w:szCs w:val="22"/>
         </w:rPr>
-        <w:t>GetType</w:t>
-      </w:r>
-      <w:proofErr w:type="spellEnd"/>
-      <w:r>
-        <w:rPr>
-          <w:rStyle w:val="AnswerChar"/>
-          <w:rFonts w:ascii="Consolas" w:hAnsi="Consolas"/>
-          <w:b/>
-          <w:bCs/>
-          <w:color w:val="000000" w:themeColor="text1"/>
-          <w:sz w:val="22"/>
-          <w:szCs w:val="22"/>
-        </w:rPr>
-        <w:t>()</w:t>
+        <w:t>GetType()</w:t>
       </w:r>
       <w:r>
         <w:rPr>
@@ -2491,7 +2426,6 @@
         </w:rPr>
         <w:t>$</w:t>
       </w:r>
-      <w:proofErr w:type="spellStart"/>
       <w:proofErr w:type="gramStart"/>
       <w:r>
         <w:rPr>
@@ -2523,7 +2457,6 @@
         </w:rPr>
         <w:t>econd</w:t>
       </w:r>
-      <w:proofErr w:type="spellEnd"/>
       <w:proofErr w:type="gramEnd"/>
       <w:r>
         <w:rPr>
@@ -2624,7 +2557,6 @@
         </w:rPr>
         <w:t>$</w:t>
       </w:r>
-      <w:proofErr w:type="spellStart"/>
       <w:proofErr w:type="gramStart"/>
       <w:r>
         <w:rPr>
@@ -2656,7 +2588,6 @@
         </w:rPr>
         <w:t>econd</w:t>
       </w:r>
-      <w:proofErr w:type="spellEnd"/>
       <w:proofErr w:type="gramEnd"/>
       <w:r>
         <w:rPr>
@@ -3107,7 +3038,6 @@
         </w:rPr>
         <w:t>$</w:t>
       </w:r>
-      <w:proofErr w:type="spellStart"/>
       <w:proofErr w:type="gramStart"/>
       <w:r>
         <w:rPr>
@@ -3145,7 +3075,6 @@
         </w:rPr>
         <w:t>econd</w:t>
       </w:r>
-      <w:proofErr w:type="spellEnd"/>
       <w:proofErr w:type="gramEnd"/>
       <w:r>
         <w:rPr>
@@ -3208,7 +3137,6 @@
         </w:rPr>
         <w:t>$</w:t>
       </w:r>
-      <w:proofErr w:type="spellStart"/>
       <w:proofErr w:type="gramStart"/>
       <w:r>
         <w:rPr>
@@ -3246,7 +3174,6 @@
         </w:rPr>
         <w:t>econd</w:t>
       </w:r>
-      <w:proofErr w:type="spellEnd"/>
       <w:proofErr w:type="gramEnd"/>
       <w:r>
         <w:rPr>
@@ -3542,7 +3469,6 @@
         </w:rPr>
         <w:t xml:space="preserve"> property that was reported by the </w:t>
       </w:r>
-      <w:proofErr w:type="spellStart"/>
       <w:proofErr w:type="gramStart"/>
       <w:r>
         <w:rPr>
@@ -3552,18 +3478,7 @@
           <w:sz w:val="22"/>
           <w:szCs w:val="22"/>
         </w:rPr>
-        <w:t>GetType</w:t>
-      </w:r>
-      <w:proofErr w:type="spellEnd"/>
-      <w:r>
-        <w:rPr>
-          <w:rFonts w:cstheme="minorHAnsi"/>
-          <w:b/>
-          <w:bCs/>
-          <w:sz w:val="22"/>
-          <w:szCs w:val="22"/>
-        </w:rPr>
-        <w:t>(</w:t>
+        <w:t>GetType(</w:t>
       </w:r>
       <w:proofErr w:type="gramEnd"/>
       <w:r>
@@ -3689,7 +3604,6 @@
         </w:rPr>
         <w:t xml:space="preserve">, </w:t>
       </w:r>
-      <w:proofErr w:type="spellStart"/>
       <w:r>
         <w:rPr>
           <w:b/>
@@ -3699,7 +3613,6 @@
         </w:rPr>
         <w:t>MemberType</w:t>
       </w:r>
-      <w:proofErr w:type="spellEnd"/>
       <w:r>
         <w:rPr>
           <w:sz w:val="22"/>
@@ -3723,7 +3636,6 @@
         </w:rPr>
         <w:t xml:space="preserve">. Do you see the </w:t>
       </w:r>
-      <w:proofErr w:type="spellStart"/>
       <w:r>
         <w:rPr>
           <w:rFonts w:cstheme="minorHAnsi"/>
@@ -3734,7 +3646,6 @@
         </w:rPr>
         <w:t>GetType</w:t>
       </w:r>
-      <w:proofErr w:type="spellEnd"/>
       <w:r>
         <w:rPr>
           <w:sz w:val="22"/>
@@ -3812,7 +3723,6 @@
         </w:rPr>
         <w:t xml:space="preserve"> </w:t>
       </w:r>
-      <w:proofErr w:type="spellStart"/>
       <w:r>
         <w:rPr>
           <w:rFonts w:cstheme="minorHAnsi"/>
@@ -3823,7 +3733,6 @@
         </w:rPr>
         <w:t>AddYears</w:t>
       </w:r>
-      <w:proofErr w:type="spellEnd"/>
       <w:r>
         <w:rPr>
           <w:sz w:val="22"/>
@@ -3848,7 +3757,6 @@
         </w:rPr>
         <w:t xml:space="preserve">datetime </w:t>
       </w:r>
-      <w:proofErr w:type="spellStart"/>
       <w:proofErr w:type="gramStart"/>
       <w:r>
         <w:rPr>
@@ -3858,18 +3766,7 @@
           <w:sz w:val="22"/>
           <w:szCs w:val="22"/>
         </w:rPr>
-        <w:t>AddYears</w:t>
-      </w:r>
-      <w:proofErr w:type="spellEnd"/>
-      <w:r>
-        <w:rPr>
-          <w:rFonts w:ascii="Consolas" w:hAnsi="Consolas"/>
-          <w:b/>
-          <w:bCs/>
-          <w:sz w:val="22"/>
-          <w:szCs w:val="22"/>
-        </w:rPr>
-        <w:t>(</w:t>
+        <w:t>AddYears(</w:t>
       </w:r>
       <w:proofErr w:type="gramEnd"/>
       <w:r>
@@ -3917,7 +3814,6 @@
         </w:rPr>
         <w:t xml:space="preserve">e </w:t>
       </w:r>
-      <w:proofErr w:type="spellStart"/>
       <w:proofErr w:type="gramStart"/>
       <w:r>
         <w:rPr>
@@ -3927,9 +3823,9 @@
           <w:sz w:val="22"/>
           <w:szCs w:val="22"/>
         </w:rPr>
-        <w:t>AddYears</w:t>
-      </w:r>
-      <w:proofErr w:type="spellEnd"/>
+        <w:t>AddYears(</w:t>
+      </w:r>
+      <w:proofErr w:type="gramEnd"/>
       <w:r>
         <w:rPr>
           <w:rFonts w:cstheme="minorHAnsi"/>
@@ -3938,9 +3834,22 @@
           <w:sz w:val="22"/>
           <w:szCs w:val="22"/>
         </w:rPr>
-        <w:t>(</w:t>
-      </w:r>
-      <w:proofErr w:type="gramEnd"/>
+        <w:t>)</w:t>
+      </w:r>
+      <w:r>
+        <w:rPr>
+          <w:sz w:val="22"/>
+          <w:szCs w:val="22"/>
+        </w:rPr>
+        <w:t xml:space="preserve"> method to </w:t>
+      </w:r>
+      <w:r>
+        <w:rPr>
+          <w:sz w:val="22"/>
+          <w:szCs w:val="22"/>
+        </w:rPr>
+        <w:t xml:space="preserve">get the date and time exactly one year after </w:t>
+      </w:r>
       <w:r>
         <w:rPr>
           <w:rFonts w:cstheme="minorHAnsi"/>
@@ -3949,30 +3858,6 @@
           <w:sz w:val="22"/>
           <w:szCs w:val="22"/>
         </w:rPr>
-        <w:t>)</w:t>
-      </w:r>
-      <w:r>
-        <w:rPr>
-          <w:sz w:val="22"/>
-          <w:szCs w:val="22"/>
-        </w:rPr>
-        <w:t xml:space="preserve"> method to </w:t>
-      </w:r>
-      <w:r>
-        <w:rPr>
-          <w:sz w:val="22"/>
-          <w:szCs w:val="22"/>
-        </w:rPr>
-        <w:t xml:space="preserve">get the date and time exactly one year after </w:t>
-      </w:r>
-      <w:r>
-        <w:rPr>
-          <w:rFonts w:cstheme="minorHAnsi"/>
-          <w:b/>
-          <w:bCs/>
-          <w:sz w:val="22"/>
-          <w:szCs w:val="22"/>
-        </w:rPr>
         <w:t>$later</w:t>
       </w:r>
       <w:r>
@@ -4027,7 +3912,6 @@
         </w:rPr>
         <w:t>$</w:t>
       </w:r>
-      <w:proofErr w:type="spellStart"/>
       <w:r>
         <w:rPr>
           <w:rFonts w:ascii="Consolas" w:hAnsi="Consolas" w:cstheme="minorHAnsi"/>
@@ -4046,9 +3930,9 @@
           <w:sz w:val="22"/>
           <w:szCs w:val="22"/>
         </w:rPr>
-        <w:t>extYear</w:t>
-      </w:r>
-      <w:proofErr w:type="spellEnd"/>
+        <w:t>extYear = $</w:t>
+      </w:r>
+      <w:proofErr w:type="gramStart"/>
       <w:r>
         <w:rPr>
           <w:rFonts w:ascii="Consolas" w:hAnsi="Consolas" w:cstheme="minorHAnsi"/>
@@ -4057,21 +3941,8 @@
           <w:sz w:val="22"/>
           <w:szCs w:val="22"/>
         </w:rPr>
-        <w:t xml:space="preserve"> = $</w:t>
-      </w:r>
-      <w:proofErr w:type="spellStart"/>
-      <w:proofErr w:type="gramStart"/>
-      <w:r>
-        <w:rPr>
-          <w:rFonts w:ascii="Consolas" w:hAnsi="Consolas" w:cstheme="minorHAnsi"/>
-          <w:b/>
-          <w:bCs/>
-          <w:sz w:val="22"/>
-          <w:szCs w:val="22"/>
-        </w:rPr>
         <w:t>later.AddYears</w:t>
       </w:r>
-      <w:proofErr w:type="spellEnd"/>
       <w:proofErr w:type="gramEnd"/>
       <w:r>
         <w:rPr>
@@ -4172,7 +4043,6 @@
         </w:rPr>
         <w:t xml:space="preserve">here’s another property called </w:t>
       </w:r>
-      <w:proofErr w:type="spellStart"/>
       <w:r>
         <w:rPr>
           <w:rFonts w:cstheme="minorHAnsi"/>
@@ -4183,7 +4053,6 @@
         </w:rPr>
         <w:t>DayOfWeek</w:t>
       </w:r>
-      <w:proofErr w:type="spellEnd"/>
       <w:r>
         <w:rPr>
           <w:sz w:val="22"/>
@@ -4222,7 +4091,6 @@
         </w:rPr>
         <w:t>$</w:t>
       </w:r>
-      <w:proofErr w:type="spellStart"/>
       <w:r>
         <w:rPr>
           <w:rFonts w:ascii="Consolas" w:hAnsi="Consolas"/>
@@ -4233,7 +4101,6 @@
         </w:rPr>
         <w:t>nextYear.DayOfWeek</w:t>
       </w:r>
-      <w:proofErr w:type="spellEnd"/>
       <w:r>
         <w:rPr>
           <w:rFonts w:cstheme="minorHAnsi"/>
@@ -4371,7 +4238,6 @@
         </w:rPr>
         <w:t>$</w:t>
       </w:r>
-      <w:proofErr w:type="spellStart"/>
       <w:proofErr w:type="gramStart"/>
       <w:r>
         <w:rPr>
@@ -4385,7 +4251,6 @@
         </w:rPr>
         <w:t>later.GetType</w:t>
       </w:r>
-      <w:proofErr w:type="spellEnd"/>
       <w:proofErr w:type="gramEnd"/>
       <w:r>
         <w:rPr>
@@ -4397,22 +4262,8 @@
           <w:sz w:val="22"/>
           <w:szCs w:val="22"/>
         </w:rPr>
-        <w:t>().</w:t>
-      </w:r>
-      <w:proofErr w:type="spellStart"/>
-      <w:r>
-        <w:rPr>
-          <w:rStyle w:val="AnswerChar"/>
-          <w:rFonts w:ascii="Consolas" w:hAnsi="Consolas"/>
-          <w:b/>
-          <w:bCs/>
-          <w:color w:val="000000" w:themeColor="text1"/>
-          <w:sz w:val="22"/>
-          <w:szCs w:val="22"/>
-        </w:rPr>
-        <w:t>FullName</w:t>
-      </w:r>
-      <w:proofErr w:type="spellEnd"/>
+        <w:t>().FullName</w:t>
+      </w:r>
       <w:r>
         <w:rPr>
           <w:rStyle w:val="AnswerChar"/>
@@ -4498,7 +4349,6 @@
         </w:rPr>
         <w:t xml:space="preserve">The </w:t>
       </w:r>
-      <w:proofErr w:type="spellStart"/>
       <w:r>
         <w:rPr>
           <w:rStyle w:val="AnswerChar"/>
@@ -4510,7 +4360,6 @@
         </w:rPr>
         <w:t>DateTime</w:t>
       </w:r>
-      <w:proofErr w:type="spellEnd"/>
       <w:r>
         <w:rPr>
           <w:rStyle w:val="AnswerChar"/>
@@ -4611,7 +4460,6 @@
         </w:rPr>
         <w:t xml:space="preserve">, enter </w:t>
       </w:r>
-      <w:proofErr w:type="spellStart"/>
       <w:r>
         <w:rPr>
           <w:rStyle w:val="AnswerChar"/>
@@ -4623,7 +4471,6 @@
         </w:rPr>
         <w:t>System.DateTime</w:t>
       </w:r>
-      <w:proofErr w:type="spellEnd"/>
       <w:r>
         <w:rPr>
           <w:rStyle w:val="AnswerChar"/>
@@ -4679,7 +4526,6 @@
         <w:t xml:space="preserve"> </w:t>
       </w:r>
       <w:hyperlink r:id="rId11" w:history="1">
-        <w:proofErr w:type="spellStart"/>
         <w:r>
           <w:rPr>
             <w:rStyle w:val="Hyperlink"/>
@@ -4690,7 +4536,6 @@
           </w:rPr>
           <w:t>System.DateTime</w:t>
         </w:r>
-        <w:proofErr w:type="spellEnd"/>
       </w:hyperlink>
       <w:r>
         <w:rPr>
@@ -5317,7 +5162,6 @@
         </w:rPr>
         <w:t xml:space="preserve"> </w:t>
       </w:r>
-      <w:proofErr w:type="spellStart"/>
       <w:proofErr w:type="gramStart"/>
       <w:r>
         <w:rPr>
@@ -5326,17 +5170,7 @@
           <w:bCs/>
           <w:color w:val="000000" w:themeColor="text1"/>
         </w:rPr>
-        <w:t>ToUniversalTime</w:t>
-      </w:r>
-      <w:proofErr w:type="spellEnd"/>
-      <w:r>
-        <w:rPr>
-          <w:rStyle w:val="AnswerChar"/>
-          <w:b/>
-          <w:bCs/>
-          <w:color w:val="000000" w:themeColor="text1"/>
-        </w:rPr>
-        <w:t>(</w:t>
+        <w:t>ToUniversalTime(</w:t>
       </w:r>
       <w:proofErr w:type="gramEnd"/>
       <w:r>
@@ -5474,7 +5308,6 @@
         </w:rPr>
         <w:t>$</w:t>
       </w:r>
-      <w:proofErr w:type="spellStart"/>
       <w:proofErr w:type="gramStart"/>
       <w:r>
         <w:rPr>
@@ -5484,7 +5317,6 @@
         </w:rPr>
         <w:t>later.ToUniversalTime</w:t>
       </w:r>
-      <w:proofErr w:type="spellEnd"/>
       <w:proofErr w:type="gramEnd"/>
       <w:r>
         <w:rPr>
@@ -5562,7 +5394,6 @@
         </w:rPr>
         <w:t>$</w:t>
       </w:r>
-      <w:proofErr w:type="spellStart"/>
       <w:proofErr w:type="gramStart"/>
       <w:r>
         <w:rPr>
@@ -5572,7 +5403,6 @@
         </w:rPr>
         <w:t>later.ToUniversalTime</w:t>
       </w:r>
-      <w:proofErr w:type="spellEnd"/>
       <w:proofErr w:type="gramEnd"/>
       <w:r>
         <w:rPr>
@@ -5600,21 +5430,12 @@
       <w:r>
         <w:t xml:space="preserve">found on the API webpage for the </w:t>
       </w:r>
-      <w:proofErr w:type="spellStart"/>
-      <w:r>
-        <w:rPr>
-          <w:b/>
-          <w:bCs/>
-        </w:rPr>
-        <w:t>ToUniversalTime</w:t>
-      </w:r>
-      <w:proofErr w:type="spellEnd"/>
-      <w:r>
-        <w:rPr>
-          <w:b/>
-          <w:bCs/>
-        </w:rPr>
-        <w:t>()</w:t>
+      <w:r>
+        <w:rPr>
+          <w:b/>
+          <w:bCs/>
+        </w:rPr>
+        <w:t>ToUniversalTime()</w:t>
       </w:r>
       <w:r>
         <w:t xml:space="preserve"> method? </w:t>
@@ -5729,20 +5550,8 @@
           <w:sz w:val="22"/>
           <w:szCs w:val="22"/>
         </w:rPr>
-        <w:t>Set-Location /</w:t>
-      </w:r>
-      <w:proofErr w:type="spellStart"/>
-      <w:r>
-        <w:rPr>
-          <w:rFonts w:ascii="Consolas" w:hAnsi="Consolas"/>
-          <w:b/>
-          <w:bCs/>
-          <w:sz w:val="22"/>
-          <w:szCs w:val="22"/>
-        </w:rPr>
-        <w:t>tmp</w:t>
-      </w:r>
-      <w:proofErr w:type="spellEnd"/>
+        <w:t>Set-Location /tmp</w:t>
+      </w:r>
       <w:r>
         <w:rPr>
           <w:sz w:val="22"/>
@@ -5987,7 +5796,6 @@
         </w:rPr>
         <w:t xml:space="preserve">et-Content file1.tmp </w:t>
       </w:r>
-      <w:proofErr w:type="spellStart"/>
       <w:r>
         <w:rPr>
           <w:rFonts w:ascii="Consolas" w:hAnsi="Consolas"/>
@@ -5998,7 +5806,6 @@
         </w:rPr>
         <w:t>important_data</w:t>
       </w:r>
-      <w:proofErr w:type="spellEnd"/>
     </w:p>
     <w:p>
       <w:pPr>
@@ -6101,9 +5908,8 @@
           <w:sz w:val="22"/>
           <w:szCs w:val="22"/>
         </w:rPr>
-        <w:t>$item = Get-</w:t>
-      </w:r>
-      <w:proofErr w:type="spellStart"/>
+        <w:t xml:space="preserve">$item = Get-ChildItem </w:t>
+      </w:r>
       <w:r>
         <w:rPr>
           <w:rFonts w:ascii="Consolas" w:hAnsi="Consolas"/>
@@ -6112,9 +5918,16 @@
           <w:sz w:val="22"/>
           <w:szCs w:val="22"/>
         </w:rPr>
-        <w:t>ChildItem</w:t>
-      </w:r>
-      <w:proofErr w:type="spellEnd"/>
+        <w:t>file1.tmp</w:t>
+      </w:r>
+      <w:r>
+        <w:rPr>
+          <w:rFonts w:ascii="Lucida Console" w:hAnsi="Lucida Console"/>
+          <w:sz w:val="22"/>
+          <w:szCs w:val="22"/>
+        </w:rPr>
+        <w:br/>
+      </w:r>
       <w:r>
         <w:rPr>
           <w:rFonts w:ascii="Consolas" w:hAnsi="Consolas"/>
@@ -6123,57 +5936,7 @@
           <w:sz w:val="22"/>
           <w:szCs w:val="22"/>
         </w:rPr>
-        <w:t xml:space="preserve"> </w:t>
-      </w:r>
-      <w:r>
-        <w:rPr>
-          <w:rFonts w:ascii="Consolas" w:hAnsi="Consolas"/>
-          <w:b/>
-          <w:bCs/>
-          <w:sz w:val="22"/>
-          <w:szCs w:val="22"/>
-        </w:rPr>
-        <w:t>file1.tmp</w:t>
-      </w:r>
-      <w:r>
-        <w:rPr>
-          <w:rFonts w:ascii="Lucida Console" w:hAnsi="Lucida Console"/>
-          <w:sz w:val="22"/>
-          <w:szCs w:val="22"/>
-        </w:rPr>
-        <w:br/>
-      </w:r>
-      <w:r>
-        <w:rPr>
-          <w:rFonts w:ascii="Consolas" w:hAnsi="Consolas"/>
-          <w:b/>
-          <w:bCs/>
-          <w:sz w:val="22"/>
-          <w:szCs w:val="22"/>
-        </w:rPr>
-        <w:t>$</w:t>
-      </w:r>
-      <w:proofErr w:type="spellStart"/>
-      <w:r>
-        <w:rPr>
-          <w:rFonts w:ascii="Consolas" w:hAnsi="Consolas"/>
-          <w:b/>
-          <w:bCs/>
-          <w:sz w:val="22"/>
-          <w:szCs w:val="22"/>
-        </w:rPr>
-        <w:t>item.GetType</w:t>
-      </w:r>
-      <w:proofErr w:type="spellEnd"/>
-      <w:r>
-        <w:rPr>
-          <w:rFonts w:ascii="Consolas" w:hAnsi="Consolas"/>
-          <w:b/>
-          <w:bCs/>
-          <w:sz w:val="22"/>
-          <w:szCs w:val="22"/>
-        </w:rPr>
-        <w:t>()</w:t>
+        <w:t>$item.GetType()</w:t>
       </w:r>
       <w:r>
         <w:rPr>
@@ -6708,7 +6471,6 @@
         </w:rPr>
         <w:t>$</w:t>
       </w:r>
-      <w:proofErr w:type="spellStart"/>
       <w:proofErr w:type="gramStart"/>
       <w:r>
         <w:rPr>
@@ -6734,7 +6496,6 @@
         </w:rPr>
         <w:t>DirectoryName</w:t>
       </w:r>
-      <w:proofErr w:type="spellEnd"/>
       <w:proofErr w:type="gramEnd"/>
       <w:r>
         <w:rPr>
@@ -6826,7 +6587,6 @@
         </w:rPr>
         <w:t>$</w:t>
       </w:r>
-      <w:proofErr w:type="spellStart"/>
       <w:proofErr w:type="gramStart"/>
       <w:r>
         <w:rPr>
@@ -6864,7 +6624,6 @@
         </w:rPr>
         <w:t>Name</w:t>
       </w:r>
-      <w:proofErr w:type="spellEnd"/>
       <w:proofErr w:type="gramEnd"/>
       <w:r>
         <w:rPr>
@@ -6956,7 +6715,6 @@
         </w:rPr>
         <w:t>$</w:t>
       </w:r>
-      <w:proofErr w:type="spellStart"/>
       <w:proofErr w:type="gramStart"/>
       <w:r>
         <w:rPr>
@@ -6982,7 +6740,6 @@
         </w:rPr>
         <w:t>Extension</w:t>
       </w:r>
-      <w:proofErr w:type="spellEnd"/>
       <w:proofErr w:type="gramEnd"/>
       <w:r>
         <w:rPr>
@@ -7074,7 +6831,6 @@
         </w:rPr>
         <w:t>$</w:t>
       </w:r>
-      <w:proofErr w:type="spellStart"/>
       <w:proofErr w:type="gramStart"/>
       <w:r>
         <w:rPr>
@@ -7088,7 +6844,6 @@
         </w:rPr>
         <w:t>item.CreationTime</w:t>
       </w:r>
-      <w:proofErr w:type="spellEnd"/>
       <w:proofErr w:type="gramEnd"/>
       <w:r>
         <w:rPr>
@@ -7180,7 +6935,6 @@
         </w:rPr>
         <w:t>$</w:t>
       </w:r>
-      <w:proofErr w:type="spellStart"/>
       <w:proofErr w:type="gramStart"/>
       <w:r>
         <w:rPr>
@@ -7194,7 +6948,6 @@
         </w:rPr>
         <w:t>item.Length</w:t>
       </w:r>
-      <w:proofErr w:type="spellEnd"/>
       <w:proofErr w:type="gramEnd"/>
       <w:r>
         <w:rPr>
@@ -7301,7 +7054,6 @@
         </w:rPr>
         <w:t xml:space="preserve">, and search for </w:t>
       </w:r>
-      <w:proofErr w:type="spellStart"/>
       <w:r>
         <w:rPr>
           <w:rStyle w:val="AnswerChar"/>
@@ -7324,7 +7076,6 @@
         </w:rPr>
         <w:t>IO.Fileinfo</w:t>
       </w:r>
-      <w:proofErr w:type="spellEnd"/>
       <w:r>
         <w:rPr>
           <w:rStyle w:val="AnswerChar"/>
@@ -7335,7 +7086,6 @@
         <w:t xml:space="preserve">. Select the first entry among the search results, which is </w:t>
       </w:r>
       <w:hyperlink r:id="rId15" w:history="1">
-        <w:proofErr w:type="spellStart"/>
         <w:r>
           <w:rPr>
             <w:rStyle w:val="Hyperlink"/>
@@ -7356,7 +7106,6 @@
           </w:rPr>
           <w:t>IO.FileInfo</w:t>
         </w:r>
-        <w:proofErr w:type="spellEnd"/>
       </w:hyperlink>
       <w:r>
         <w:rPr>
@@ -7616,7 +7365,6 @@
         </w:rPr>
         <w:t xml:space="preserve"> again, and search for </w:t>
       </w:r>
-      <w:proofErr w:type="spellStart"/>
       <w:r>
         <w:rPr>
           <w:rStyle w:val="AnswerChar"/>
@@ -7628,7 +7376,6 @@
         </w:rPr>
         <w:t>IPAddress</w:t>
       </w:r>
-      <w:proofErr w:type="spellEnd"/>
       <w:r>
         <w:rPr>
           <w:rStyle w:val="AnswerChar"/>
@@ -7639,7 +7386,6 @@
         <w:t xml:space="preserve">. Select the first entry among the search results, which is </w:t>
       </w:r>
       <w:hyperlink r:id="rId17" w:history="1">
-        <w:proofErr w:type="spellStart"/>
         <w:r>
           <w:rPr>
             <w:rStyle w:val="Hyperlink"/>
@@ -7650,7 +7396,6 @@
           </w:rPr>
           <w:t>System.Net.IPAddress</w:t>
         </w:r>
-        <w:proofErr w:type="spellEnd"/>
       </w:hyperlink>
       <w:r>
         <w:rPr>
@@ -7813,7 +7558,6 @@
         </w:rPr>
         <w:t>$</w:t>
       </w:r>
-      <w:proofErr w:type="spellStart"/>
       <w:r>
         <w:rPr>
           <w:rFonts w:ascii="Consolas" w:hAnsi="Consolas"/>
@@ -7822,9 +7566,18 @@
           <w:sz w:val="22"/>
           <w:szCs w:val="22"/>
         </w:rPr>
-        <w:t>addr_string</w:t>
-      </w:r>
-      <w:proofErr w:type="spellEnd"/>
+        <w:t xml:space="preserve">addr_string = </w:t>
+      </w:r>
+      <w:r>
+        <w:rPr>
+          <w:rFonts w:ascii="Consolas" w:hAnsi="Consolas" w:cs="Lucida Console"/>
+          <w:b/>
+          <w:bCs/>
+          <w:sz w:val="22"/>
+          <w:szCs w:val="22"/>
+        </w:rPr>
+        <w:t>"</w:t>
+      </w:r>
       <w:r>
         <w:rPr>
           <w:rFonts w:ascii="Consolas" w:hAnsi="Consolas"/>
@@ -7833,7 +7586,7 @@
           <w:sz w:val="22"/>
           <w:szCs w:val="22"/>
         </w:rPr>
-        <w:t xml:space="preserve"> = </w:t>
+        <w:t>192.168.3.4</w:t>
       </w:r>
       <w:r>
         <w:rPr>
@@ -7847,12 +7600,102 @@
       </w:r>
       <w:r>
         <w:rPr>
+          <w:rFonts w:cstheme="minorHAnsi"/>
+          <w:sz w:val="22"/>
+          <w:szCs w:val="22"/>
+        </w:rPr>
+        <w:t xml:space="preserve"> </w:t>
+      </w:r>
+      <w:r>
+        <w:rPr>
+          <w:rFonts w:ascii="Lucida Console" w:hAnsi="Lucida Console" w:cs="Lucida Console"/>
+          <w:sz w:val="22"/>
+          <w:szCs w:val="22"/>
+        </w:rPr>
+        <w:br/>
+      </w:r>
+      <w:r>
+        <w:rPr>
           <w:rFonts w:ascii="Consolas" w:hAnsi="Consolas"/>
           <w:b/>
           <w:bCs/>
           <w:sz w:val="22"/>
           <w:szCs w:val="22"/>
         </w:rPr>
+        <w:t>$addr_string.GetType()</w:t>
+      </w:r>
+      <w:r>
+        <w:rPr>
+          <w:sz w:val="22"/>
+          <w:szCs w:val="22"/>
+        </w:rPr>
+        <w:t xml:space="preserve">  </w:t>
+      </w:r>
+      <w:r>
+        <w:rPr>
+          <w:sz w:val="22"/>
+          <w:szCs w:val="22"/>
+        </w:rPr>
+        <w:t xml:space="preserve">  # </w:t>
+      </w:r>
+      <w:r>
+        <w:rPr>
+          <w:sz w:val="22"/>
+          <w:szCs w:val="22"/>
+        </w:rPr>
+        <w:t xml:space="preserve">Your output shows that it’s a </w:t>
+      </w:r>
+      <w:r>
+        <w:rPr>
+          <w:b/>
+          <w:bCs/>
+          <w:sz w:val="22"/>
+          <w:szCs w:val="22"/>
+        </w:rPr>
+        <w:t>String</w:t>
+      </w:r>
+      <w:r>
+        <w:rPr>
+          <w:sz w:val="22"/>
+          <w:szCs w:val="22"/>
+        </w:rPr>
+        <w:t xml:space="preserve"> object.</w:t>
+      </w:r>
+      <w:r>
+        <w:rPr>
+          <w:sz w:val="22"/>
+          <w:szCs w:val="22"/>
+        </w:rPr>
+        <w:br/>
+      </w:r>
+      <w:r>
+        <w:rPr>
+          <w:rFonts w:ascii="Consolas" w:hAnsi="Consolas"/>
+          <w:b/>
+          <w:bCs/>
+          <w:sz w:val="22"/>
+          <w:szCs w:val="22"/>
+        </w:rPr>
+        <w:t>$addr_ip = [IPAddress]</w:t>
+      </w:r>
+      <w:r>
+        <w:rPr>
+          <w:rFonts w:ascii="Consolas" w:hAnsi="Consolas" w:cs="Lucida Console"/>
+          <w:b/>
+          <w:bCs/>
+          <w:sz w:val="22"/>
+          <w:szCs w:val="22"/>
+        </w:rPr>
+        <w:t xml:space="preserve"> "</w:t>
+      </w:r>
+      <w:r>
+        <w:rPr>
+          <w:rFonts w:ascii="Consolas" w:hAnsi="Consolas"/>
+          <w:b/>
+          <w:bCs/>
+          <w:sz w:val="22"/>
+          <w:szCs w:val="22"/>
+        </w:rPr>
         <w:t>192.168.3.4</w:t>
       </w:r>
       <w:r>
@@ -7889,9 +7732,59 @@
           <w:sz w:val="22"/>
           <w:szCs w:val="22"/>
         </w:rPr>
-        <w:t>$</w:t>
-      </w:r>
-      <w:proofErr w:type="spellStart"/>
+        <w:t>$addr_ip.GetType()</w:t>
+      </w:r>
+      <w:r>
+        <w:rPr>
+          <w:sz w:val="22"/>
+          <w:szCs w:val="22"/>
+        </w:rPr>
+        <w:t xml:space="preserve"> </w:t>
+      </w:r>
+      <w:r>
+        <w:rPr>
+          <w:sz w:val="22"/>
+          <w:szCs w:val="22"/>
+        </w:rPr>
+        <w:t xml:space="preserve"> </w:t>
+      </w:r>
+      <w:r>
+        <w:rPr>
+          <w:sz w:val="22"/>
+          <w:szCs w:val="22"/>
+        </w:rPr>
+        <w:t xml:space="preserve">  # </w:t>
+      </w:r>
+      <w:r>
+        <w:rPr>
+          <w:sz w:val="22"/>
+          <w:szCs w:val="22"/>
+        </w:rPr>
+        <w:t xml:space="preserve">Your output shows that it’s an </w:t>
+      </w:r>
+      <w:r>
+        <w:rPr>
+          <w:b/>
+          <w:bCs/>
+          <w:sz w:val="22"/>
+          <w:szCs w:val="22"/>
+        </w:rPr>
+        <w:t>IPAddress</w:t>
+      </w:r>
+      <w:r>
+        <w:rPr>
+          <w:sz w:val="22"/>
+          <w:szCs w:val="22"/>
+        </w:rPr>
+        <w:t xml:space="preserve"> object.</w:t>
+      </w:r>
+      <w:r>
+        <w:rPr>
+          <w:sz w:val="22"/>
+          <w:szCs w:val="22"/>
+        </w:rPr>
+        <w:br/>
+      </w:r>
       <w:r>
         <w:rPr>
           <w:rFonts w:ascii="Consolas" w:hAnsi="Consolas"/>
@@ -7900,292 +7793,8 @@
           <w:sz w:val="22"/>
           <w:szCs w:val="22"/>
         </w:rPr>
-        <w:t>addr_string.GetType</w:t>
-      </w:r>
-      <w:proofErr w:type="spellEnd"/>
-      <w:r>
-        <w:rPr>
-          <w:rFonts w:ascii="Consolas" w:hAnsi="Consolas"/>
-          <w:b/>
-          <w:bCs/>
-          <w:sz w:val="22"/>
-          <w:szCs w:val="22"/>
-        </w:rPr>
-        <w:t>()</w:t>
-      </w:r>
-      <w:r>
-        <w:rPr>
-          <w:sz w:val="22"/>
-          <w:szCs w:val="22"/>
-        </w:rPr>
-        <w:t xml:space="preserve">  </w:t>
-      </w:r>
-      <w:r>
-        <w:rPr>
-          <w:sz w:val="22"/>
-          <w:szCs w:val="22"/>
-        </w:rPr>
-        <w:t xml:space="preserve">  # </w:t>
-      </w:r>
-      <w:r>
-        <w:rPr>
-          <w:sz w:val="22"/>
-          <w:szCs w:val="22"/>
-        </w:rPr>
-        <w:t xml:space="preserve">Your output shows that it’s a </w:t>
-      </w:r>
-      <w:r>
-        <w:rPr>
-          <w:b/>
-          <w:bCs/>
-          <w:sz w:val="22"/>
-          <w:szCs w:val="22"/>
-        </w:rPr>
-        <w:t>String</w:t>
-      </w:r>
-      <w:r>
-        <w:rPr>
-          <w:sz w:val="22"/>
-          <w:szCs w:val="22"/>
-        </w:rPr>
-        <w:t xml:space="preserve"> object.</w:t>
-      </w:r>
-      <w:r>
-        <w:rPr>
-          <w:sz w:val="22"/>
-          <w:szCs w:val="22"/>
-        </w:rPr>
-        <w:br/>
-      </w:r>
-      <w:r>
-        <w:rPr>
-          <w:rFonts w:ascii="Consolas" w:hAnsi="Consolas"/>
-          <w:b/>
-          <w:bCs/>
-          <w:sz w:val="22"/>
-          <w:szCs w:val="22"/>
-        </w:rPr>
-        <w:t>$</w:t>
-      </w:r>
-      <w:proofErr w:type="spellStart"/>
-      <w:r>
-        <w:rPr>
-          <w:rFonts w:ascii="Consolas" w:hAnsi="Consolas"/>
-          <w:b/>
-          <w:bCs/>
-          <w:sz w:val="22"/>
-          <w:szCs w:val="22"/>
-        </w:rPr>
-        <w:t>addr_ip</w:t>
-      </w:r>
-      <w:proofErr w:type="spellEnd"/>
-      <w:r>
-        <w:rPr>
-          <w:rFonts w:ascii="Consolas" w:hAnsi="Consolas"/>
-          <w:b/>
-          <w:bCs/>
-          <w:sz w:val="22"/>
-          <w:szCs w:val="22"/>
-        </w:rPr>
-        <w:t xml:space="preserve"> = [</w:t>
-      </w:r>
-      <w:proofErr w:type="spellStart"/>
-      <w:r>
-        <w:rPr>
-          <w:rFonts w:ascii="Consolas" w:hAnsi="Consolas"/>
-          <w:b/>
-          <w:bCs/>
-          <w:sz w:val="22"/>
-          <w:szCs w:val="22"/>
-        </w:rPr>
-        <w:t>IPAddress</w:t>
-      </w:r>
-      <w:proofErr w:type="spellEnd"/>
-      <w:r>
-        <w:rPr>
-          <w:rFonts w:ascii="Consolas" w:hAnsi="Consolas"/>
-          <w:b/>
-          <w:bCs/>
-          <w:sz w:val="22"/>
-          <w:szCs w:val="22"/>
-        </w:rPr>
-        <w:t>]</w:t>
-      </w:r>
-      <w:r>
-        <w:rPr>
-          <w:rFonts w:ascii="Consolas" w:hAnsi="Consolas" w:cs="Lucida Console"/>
-          <w:b/>
-          <w:bCs/>
-          <w:sz w:val="22"/>
-          <w:szCs w:val="22"/>
-        </w:rPr>
-        <w:t xml:space="preserve"> "</w:t>
-      </w:r>
-      <w:r>
-        <w:rPr>
-          <w:rFonts w:ascii="Consolas" w:hAnsi="Consolas"/>
-          <w:b/>
-          <w:bCs/>
-          <w:sz w:val="22"/>
-          <w:szCs w:val="22"/>
-        </w:rPr>
-        <w:t>192.168.3.4</w:t>
-      </w:r>
-      <w:r>
-        <w:rPr>
-          <w:rFonts w:ascii="Consolas" w:hAnsi="Consolas" w:cs="Lucida Console"/>
-          <w:b/>
-          <w:bCs/>
-          <w:sz w:val="22"/>
-          <w:szCs w:val="22"/>
-        </w:rPr>
-        <w:t>"</w:t>
-      </w:r>
-      <w:r>
-        <w:rPr>
-          <w:rFonts w:cstheme="minorHAnsi"/>
-          <w:sz w:val="22"/>
-          <w:szCs w:val="22"/>
-        </w:rPr>
-        <w:t xml:space="preserve"> </w:t>
-      </w:r>
-      <w:r>
-        <w:rPr>
-          <w:rFonts w:ascii="Lucida Console" w:hAnsi="Lucida Console" w:cs="Lucida Console"/>
-          <w:sz w:val="22"/>
-          <w:szCs w:val="22"/>
-        </w:rPr>
-        <w:br/>
-      </w:r>
-      <w:r>
-        <w:rPr>
-          <w:rFonts w:ascii="Consolas" w:hAnsi="Consolas"/>
-          <w:b/>
-          <w:bCs/>
-          <w:sz w:val="22"/>
-          <w:szCs w:val="22"/>
-        </w:rPr>
-        <w:t>$</w:t>
-      </w:r>
-      <w:proofErr w:type="spellStart"/>
-      <w:r>
-        <w:rPr>
-          <w:rFonts w:ascii="Consolas" w:hAnsi="Consolas"/>
-          <w:b/>
-          <w:bCs/>
-          <w:sz w:val="22"/>
-          <w:szCs w:val="22"/>
-        </w:rPr>
-        <w:t>addr_ip.GetType</w:t>
-      </w:r>
-      <w:proofErr w:type="spellEnd"/>
-      <w:r>
-        <w:rPr>
-          <w:rFonts w:ascii="Consolas" w:hAnsi="Consolas"/>
-          <w:b/>
-          <w:bCs/>
-          <w:sz w:val="22"/>
-          <w:szCs w:val="22"/>
-        </w:rPr>
-        <w:t>()</w:t>
-      </w:r>
-      <w:r>
-        <w:rPr>
-          <w:sz w:val="22"/>
-          <w:szCs w:val="22"/>
-        </w:rPr>
-        <w:t xml:space="preserve"> </w:t>
-      </w:r>
-      <w:r>
-        <w:rPr>
-          <w:sz w:val="22"/>
-          <w:szCs w:val="22"/>
-        </w:rPr>
-        <w:t xml:space="preserve"> </w:t>
-      </w:r>
-      <w:r>
-        <w:rPr>
-          <w:sz w:val="22"/>
-          <w:szCs w:val="22"/>
-        </w:rPr>
-        <w:t xml:space="preserve">  # </w:t>
-      </w:r>
-      <w:r>
-        <w:rPr>
-          <w:sz w:val="22"/>
-          <w:szCs w:val="22"/>
-        </w:rPr>
-        <w:t xml:space="preserve">Your output shows that it’s an </w:t>
-      </w:r>
-      <w:proofErr w:type="spellStart"/>
-      <w:r>
-        <w:rPr>
-          <w:b/>
-          <w:bCs/>
-          <w:sz w:val="22"/>
-          <w:szCs w:val="22"/>
-        </w:rPr>
-        <w:t>IPAddress</w:t>
-      </w:r>
-      <w:proofErr w:type="spellEnd"/>
-      <w:r>
-        <w:rPr>
-          <w:sz w:val="22"/>
-          <w:szCs w:val="22"/>
-        </w:rPr>
-        <w:t xml:space="preserve"> object.</w:t>
-      </w:r>
-      <w:r>
-        <w:rPr>
-          <w:sz w:val="22"/>
-          <w:szCs w:val="22"/>
-        </w:rPr>
-        <w:br/>
-      </w:r>
-      <w:r>
-        <w:rPr>
-          <w:rFonts w:ascii="Consolas" w:hAnsi="Consolas"/>
-          <w:b/>
-          <w:bCs/>
-          <w:sz w:val="22"/>
-          <w:szCs w:val="22"/>
-        </w:rPr>
-        <w:t>$</w:t>
-      </w:r>
-      <w:proofErr w:type="spellStart"/>
-      <w:r>
-        <w:rPr>
-          <w:rFonts w:ascii="Consolas" w:hAnsi="Consolas"/>
-          <w:b/>
-          <w:bCs/>
-          <w:sz w:val="22"/>
-          <w:szCs w:val="22"/>
-        </w:rPr>
-        <w:t>addr_ip.GetType</w:t>
-      </w:r>
-      <w:proofErr w:type="spellEnd"/>
-      <w:r>
-        <w:rPr>
-          <w:rFonts w:ascii="Consolas" w:hAnsi="Consolas"/>
-          <w:b/>
-          <w:bCs/>
-          <w:sz w:val="22"/>
-          <w:szCs w:val="22"/>
-        </w:rPr>
-        <w:t>().</w:t>
-      </w:r>
-      <w:proofErr w:type="spellStart"/>
-      <w:r>
-        <w:rPr>
-          <w:rFonts w:ascii="Consolas" w:hAnsi="Consolas"/>
-          <w:b/>
-          <w:bCs/>
-          <w:sz w:val="22"/>
-          <w:szCs w:val="22"/>
-        </w:rPr>
-        <w:t>FullName</w:t>
-      </w:r>
-      <w:proofErr w:type="spellEnd"/>
+        <w:t>$addr_ip.GetType().FullName</w:t>
+      </w:r>
       <w:r>
         <w:rPr>
           <w:sz w:val="22"/>
@@ -8268,7 +7877,6 @@
         </w:rPr>
         <w:t xml:space="preserve">Dig into the </w:t>
       </w:r>
-      <w:proofErr w:type="spellStart"/>
       <w:r>
         <w:rPr>
           <w:b/>
@@ -8278,7 +7886,6 @@
         </w:rPr>
         <w:t>IPAddress</w:t>
       </w:r>
-      <w:proofErr w:type="spellEnd"/>
       <w:r>
         <w:rPr>
           <w:sz w:val="22"/>
@@ -8319,7 +7926,6 @@
         </w:rPr>
         <w:t>$</w:t>
       </w:r>
-      <w:proofErr w:type="spellStart"/>
       <w:r>
         <w:rPr>
           <w:rFonts w:ascii="Consolas" w:hAnsi="Consolas"/>
@@ -8328,18 +7934,7 @@
           <w:sz w:val="22"/>
           <w:szCs w:val="22"/>
         </w:rPr>
-        <w:t>addr_ip</w:t>
-      </w:r>
-      <w:proofErr w:type="spellEnd"/>
-      <w:r>
-        <w:rPr>
-          <w:rFonts w:ascii="Consolas" w:hAnsi="Consolas"/>
-          <w:b/>
-          <w:bCs/>
-          <w:sz w:val="22"/>
-          <w:szCs w:val="22"/>
-        </w:rPr>
-        <w:t xml:space="preserve"> | Get-Member</w:t>
+        <w:t>addr_ip | Get-Member</w:t>
       </w:r>
       <w:r>
         <w:rPr>
@@ -8366,7 +7961,6 @@
         <w:t xml:space="preserve">You should see many, but not all, of the properties and methods you browsed at the </w:t>
       </w:r>
       <w:hyperlink r:id="rId18" w:history="1">
-        <w:proofErr w:type="spellStart"/>
         <w:r>
           <w:rPr>
             <w:rStyle w:val="Hyperlink"/>
@@ -8377,7 +7971,6 @@
           </w:rPr>
           <w:t>System.Net.IPAddress</w:t>
         </w:r>
-        <w:proofErr w:type="spellEnd"/>
       </w:hyperlink>
       <w:r>
         <w:rPr>
@@ -8454,7 +8047,6 @@
         </w:rPr>
         <w:t>$</w:t>
       </w:r>
-      <w:proofErr w:type="spellStart"/>
       <w:r>
         <w:rPr>
           <w:rFonts w:ascii="Consolas" w:hAnsi="Consolas"/>
@@ -8463,18 +8055,7 @@
           <w:sz w:val="22"/>
           <w:szCs w:val="22"/>
         </w:rPr>
-        <w:t>addr_ip</w:t>
-      </w:r>
-      <w:proofErr w:type="spellEnd"/>
-      <w:r>
-        <w:rPr>
-          <w:rFonts w:ascii="Consolas" w:hAnsi="Consolas"/>
-          <w:b/>
-          <w:bCs/>
-          <w:sz w:val="22"/>
-          <w:szCs w:val="22"/>
-        </w:rPr>
-        <w:t xml:space="preserve"> | Get-Member -</w:t>
+        <w:t>addr_ip | Get-Member -</w:t>
       </w:r>
       <w:r>
         <w:rPr>
@@ -8621,9 +8202,8 @@
           <w:sz w:val="22"/>
           <w:szCs w:val="22"/>
         </w:rPr>
-        <w:t>$</w:t>
-      </w:r>
-      <w:proofErr w:type="spellStart"/>
+        <w:t xml:space="preserve">$addr_ip | Get-Member </w:t>
+      </w:r>
       <w:r>
         <w:rPr>
           <w:rFonts w:ascii="Consolas" w:hAnsi="Consolas"/>
@@ -8632,50 +8212,7 @@
           <w:sz w:val="22"/>
           <w:szCs w:val="22"/>
         </w:rPr>
-        <w:t>addr_ip</w:t>
-      </w:r>
-      <w:proofErr w:type="spellEnd"/>
-      <w:r>
-        <w:rPr>
-          <w:rFonts w:ascii="Consolas" w:hAnsi="Consolas"/>
-          <w:b/>
-          <w:bCs/>
-          <w:sz w:val="22"/>
-          <w:szCs w:val="22"/>
-        </w:rPr>
-        <w:t xml:space="preserve"> | Get-Member </w:t>
-      </w:r>
-      <w:r>
-        <w:rPr>
-          <w:rFonts w:ascii="Consolas" w:hAnsi="Consolas"/>
-          <w:b/>
-          <w:bCs/>
-          <w:sz w:val="22"/>
-          <w:szCs w:val="22"/>
-        </w:rPr>
-        <w:t>-</w:t>
-      </w:r>
-      <w:proofErr w:type="spellStart"/>
-      <w:r>
-        <w:rPr>
-          <w:rFonts w:ascii="Consolas" w:hAnsi="Consolas"/>
-          <w:b/>
-          <w:bCs/>
-          <w:sz w:val="22"/>
-          <w:szCs w:val="22"/>
-        </w:rPr>
-        <w:t>MemberType</w:t>
-      </w:r>
-      <w:proofErr w:type="spellEnd"/>
-      <w:r>
-        <w:rPr>
-          <w:rFonts w:ascii="Consolas" w:hAnsi="Consolas"/>
-          <w:b/>
-          <w:bCs/>
-          <w:sz w:val="22"/>
-          <w:szCs w:val="22"/>
-        </w:rPr>
-        <w:t xml:space="preserve"> </w:t>
+        <w:t xml:space="preserve">-MemberType </w:t>
       </w:r>
       <w:r>
         <w:rPr>
@@ -8768,9 +8305,9 @@
           <w:sz w:val="22"/>
           <w:szCs w:val="22"/>
         </w:rPr>
-        <w:t>$</w:t>
-      </w:r>
-      <w:proofErr w:type="spellStart"/>
+        <w:t>$addr_</w:t>
+      </w:r>
+      <w:proofErr w:type="gramStart"/>
       <w:r>
         <w:rPr>
           <w:rFonts w:ascii="Consolas" w:hAnsi="Consolas"/>
@@ -8779,9 +8316,8 @@
           <w:sz w:val="22"/>
           <w:szCs w:val="22"/>
         </w:rPr>
-        <w:t>addr_</w:t>
-      </w:r>
-      <w:proofErr w:type="gramStart"/>
+        <w:t>ip.</w:t>
+      </w:r>
       <w:r>
         <w:rPr>
           <w:rFonts w:ascii="Consolas" w:hAnsi="Consolas"/>
@@ -8790,19 +8326,8 @@
           <w:sz w:val="22"/>
           <w:szCs w:val="22"/>
         </w:rPr>
-        <w:t>ip.</w:t>
-      </w:r>
-      <w:r>
-        <w:rPr>
-          <w:rFonts w:ascii="Consolas" w:hAnsi="Consolas"/>
-          <w:b/>
-          <w:bCs/>
-          <w:sz w:val="22"/>
-          <w:szCs w:val="22"/>
-        </w:rPr>
         <w:t>AddressFamily</w:t>
       </w:r>
-      <w:proofErr w:type="spellEnd"/>
       <w:proofErr w:type="gramEnd"/>
       <w:r>
         <w:rPr>
@@ -8909,9 +8434,8 @@
           <w:sz w:val="22"/>
           <w:szCs w:val="22"/>
         </w:rPr>
-        <w:t>$</w:t>
-      </w:r>
-      <w:proofErr w:type="spellStart"/>
+        <w:t>$addr_ip | Get-Member -</w:t>
+      </w:r>
       <w:r>
         <w:rPr>
           <w:rFonts w:ascii="Consolas" w:hAnsi="Consolas"/>
@@ -8920,40 +8444,7 @@
           <w:sz w:val="22"/>
           <w:szCs w:val="22"/>
         </w:rPr>
-        <w:t>addr_ip</w:t>
-      </w:r>
-      <w:proofErr w:type="spellEnd"/>
-      <w:r>
-        <w:rPr>
-          <w:rFonts w:ascii="Consolas" w:hAnsi="Consolas"/>
-          <w:b/>
-          <w:bCs/>
-          <w:sz w:val="22"/>
-          <w:szCs w:val="22"/>
-        </w:rPr>
-        <w:t xml:space="preserve"> | Get-Member -</w:t>
-      </w:r>
-      <w:proofErr w:type="spellStart"/>
-      <w:r>
-        <w:rPr>
-          <w:rFonts w:ascii="Consolas" w:hAnsi="Consolas"/>
-          <w:b/>
-          <w:bCs/>
-          <w:sz w:val="22"/>
-          <w:szCs w:val="22"/>
-        </w:rPr>
-        <w:t>MemberType</w:t>
-      </w:r>
-      <w:proofErr w:type="spellEnd"/>
-      <w:r>
-        <w:rPr>
-          <w:rFonts w:ascii="Consolas" w:hAnsi="Consolas"/>
-          <w:b/>
-          <w:bCs/>
-          <w:sz w:val="22"/>
-          <w:szCs w:val="22"/>
-        </w:rPr>
-        <w:t xml:space="preserve"> </w:t>
+        <w:t xml:space="preserve">MemberType </w:t>
       </w:r>
       <w:r>
         <w:rPr>
@@ -9096,7 +8587,6 @@
         </w:rPr>
         <w:t xml:space="preserve">What is your output’s value for </w:t>
       </w:r>
-      <w:proofErr w:type="spellStart"/>
       <w:r>
         <w:rPr>
           <w:b/>
@@ -9106,7 +8596,6 @@
         </w:rPr>
         <w:t>IPAddressToString</w:t>
       </w:r>
-      <w:proofErr w:type="spellEnd"/>
       <w:r>
         <w:rPr>
           <w:sz w:val="22"/>
@@ -9194,9 +8683,8 @@
           <w:sz w:val="22"/>
           <w:szCs w:val="22"/>
         </w:rPr>
-        <w:t>$</w:t>
-      </w:r>
-      <w:proofErr w:type="spellStart"/>
+        <w:t>$addr_ip | Get-Member -</w:t>
+      </w:r>
       <w:r>
         <w:rPr>
           <w:rStyle w:val="AnswerChar"/>
@@ -9207,9 +8695,8 @@
           <w:sz w:val="22"/>
           <w:szCs w:val="22"/>
         </w:rPr>
-        <w:t>addr_ip</w:t>
-      </w:r>
-      <w:proofErr w:type="spellEnd"/>
+        <w:t xml:space="preserve">MemberType </w:t>
+      </w:r>
       <w:r>
         <w:rPr>
           <w:rStyle w:val="AnswerChar"/>
@@ -9220,13 +8707,76 @@
           <w:sz w:val="22"/>
           <w:szCs w:val="22"/>
         </w:rPr>
-        <w:t xml:space="preserve"> | Get-Member -</w:t>
-      </w:r>
-      <w:proofErr w:type="spellStart"/>
-      <w:r>
-        <w:rPr>
-          <w:rStyle w:val="AnswerChar"/>
-          <w:rFonts w:ascii="Consolas" w:hAnsi="Consolas"/>
+        <w:t>Properties</w:t>
+      </w:r>
+      <w:r>
+        <w:rPr>
+          <w:rStyle w:val="AnswerChar"/>
+          <w:color w:val="000000" w:themeColor="text1"/>
+          <w:sz w:val="22"/>
+          <w:szCs w:val="22"/>
+        </w:rPr>
+        <w:t xml:space="preserve"> </w:t>
+      </w:r>
+      <w:r>
+        <w:rPr>
+          <w:rStyle w:val="AnswerChar"/>
+          <w:color w:val="000000" w:themeColor="text1"/>
+          <w:sz w:val="22"/>
+          <w:szCs w:val="22"/>
+        </w:rPr>
+        <w:br/>
+      </w:r>
+      <w:r>
+        <w:rPr>
+          <w:rStyle w:val="AnswerChar"/>
+          <w:color w:val="000000" w:themeColor="text1"/>
+          <w:sz w:val="22"/>
+          <w:szCs w:val="22"/>
+        </w:rPr>
+        <w:t xml:space="preserve">Notice that </w:t>
+      </w:r>
+      <w:r>
+        <w:rPr>
+          <w:rStyle w:val="AnswerChar"/>
+          <w:b/>
+          <w:bCs/>
+          <w:color w:val="000000" w:themeColor="text1"/>
+          <w:sz w:val="22"/>
+          <w:szCs w:val="22"/>
+        </w:rPr>
+        <w:t>IPAddressToString</w:t>
+      </w:r>
+      <w:r>
+        <w:rPr>
+          <w:rStyle w:val="AnswerChar"/>
+          <w:color w:val="000000" w:themeColor="text1"/>
+          <w:sz w:val="22"/>
+          <w:szCs w:val="22"/>
+        </w:rPr>
+        <w:t xml:space="preserve"> isn’t a regular property. What </w:t>
+      </w:r>
+      <w:r>
+        <w:rPr>
+          <w:rStyle w:val="AnswerChar"/>
+          <w:color w:val="000000" w:themeColor="text1"/>
+          <w:sz w:val="22"/>
+          <w:szCs w:val="22"/>
+        </w:rPr>
+        <w:t>is it</w:t>
+      </w:r>
+      <w:r>
+        <w:rPr>
+          <w:rStyle w:val="AnswerChar"/>
+          <w:color w:val="000000" w:themeColor="text1"/>
+          <w:sz w:val="22"/>
+          <w:szCs w:val="22"/>
+        </w:rPr>
+        <w:t xml:space="preserve">s </w:t>
+      </w:r>
+      <w:r>
+        <w:rPr>
+          <w:rStyle w:val="AnswerChar"/>
           <w:b/>
           <w:bCs/>
           <w:color w:val="000000" w:themeColor="text1"/>
@@ -9235,111 +8785,6 @@
         </w:rPr>
         <w:t>MemberType</w:t>
       </w:r>
-      <w:proofErr w:type="spellEnd"/>
-      <w:r>
-        <w:rPr>
-          <w:rStyle w:val="AnswerChar"/>
-          <w:rFonts w:ascii="Consolas" w:hAnsi="Consolas"/>
-          <w:b/>
-          <w:bCs/>
-          <w:color w:val="000000" w:themeColor="text1"/>
-          <w:sz w:val="22"/>
-          <w:szCs w:val="22"/>
-        </w:rPr>
-        <w:t xml:space="preserve"> </w:t>
-      </w:r>
-      <w:r>
-        <w:rPr>
-          <w:rStyle w:val="AnswerChar"/>
-          <w:rFonts w:ascii="Consolas" w:hAnsi="Consolas"/>
-          <w:b/>
-          <w:bCs/>
-          <w:color w:val="000000" w:themeColor="text1"/>
-          <w:sz w:val="22"/>
-          <w:szCs w:val="22"/>
-        </w:rPr>
-        <w:t>Properties</w:t>
-      </w:r>
-      <w:r>
-        <w:rPr>
-          <w:rStyle w:val="AnswerChar"/>
-          <w:color w:val="000000" w:themeColor="text1"/>
-          <w:sz w:val="22"/>
-          <w:szCs w:val="22"/>
-        </w:rPr>
-        <w:t xml:space="preserve"> </w:t>
-      </w:r>
-      <w:r>
-        <w:rPr>
-          <w:rStyle w:val="AnswerChar"/>
-          <w:color w:val="000000" w:themeColor="text1"/>
-          <w:sz w:val="22"/>
-          <w:szCs w:val="22"/>
-        </w:rPr>
-        <w:br/>
-      </w:r>
-      <w:r>
-        <w:rPr>
-          <w:rStyle w:val="AnswerChar"/>
-          <w:color w:val="000000" w:themeColor="text1"/>
-          <w:sz w:val="22"/>
-          <w:szCs w:val="22"/>
-        </w:rPr>
-        <w:t xml:space="preserve">Notice that </w:t>
-      </w:r>
-      <w:proofErr w:type="spellStart"/>
-      <w:r>
-        <w:rPr>
-          <w:rStyle w:val="AnswerChar"/>
-          <w:b/>
-          <w:bCs/>
-          <w:color w:val="000000" w:themeColor="text1"/>
-          <w:sz w:val="22"/>
-          <w:szCs w:val="22"/>
-        </w:rPr>
-        <w:t>IPAddressToString</w:t>
-      </w:r>
-      <w:proofErr w:type="spellEnd"/>
-      <w:r>
-        <w:rPr>
-          <w:rStyle w:val="AnswerChar"/>
-          <w:color w:val="000000" w:themeColor="text1"/>
-          <w:sz w:val="22"/>
-          <w:szCs w:val="22"/>
-        </w:rPr>
-        <w:t xml:space="preserve"> isn’t a regular property. What </w:t>
-      </w:r>
-      <w:r>
-        <w:rPr>
-          <w:rStyle w:val="AnswerChar"/>
-          <w:color w:val="000000" w:themeColor="text1"/>
-          <w:sz w:val="22"/>
-          <w:szCs w:val="22"/>
-        </w:rPr>
-        <w:t>is it</w:t>
-      </w:r>
-      <w:r>
-        <w:rPr>
-          <w:rStyle w:val="AnswerChar"/>
-          <w:color w:val="000000" w:themeColor="text1"/>
-          <w:sz w:val="22"/>
-          <w:szCs w:val="22"/>
-        </w:rPr>
-        <w:t xml:space="preserve">s </w:t>
-      </w:r>
-      <w:proofErr w:type="spellStart"/>
-      <w:r>
-        <w:rPr>
-          <w:rStyle w:val="AnswerChar"/>
-          <w:b/>
-          <w:bCs/>
-          <w:color w:val="000000" w:themeColor="text1"/>
-          <w:sz w:val="22"/>
-          <w:szCs w:val="22"/>
-        </w:rPr>
-        <w:t>MemberType</w:t>
-      </w:r>
-      <w:proofErr w:type="spellEnd"/>
       <w:r>
         <w:rPr>
           <w:rStyle w:val="AnswerChar"/>
@@ -9472,7 +8917,7 @@
 </file>
 
 <file path=word/endnotes.xml><?xml version="1.0" encoding="utf-8"?>
-<w:endnotes xmlns:wpc="http://schemas.microsoft.com/office/word/2010/wordprocessingCanvas" xmlns:cx="http://schemas.microsoft.com/office/drawing/2014/chartex" xmlns:cx1="http://schemas.microsoft.com/office/drawing/2015/9/8/chartex" xmlns:cx2="http://schemas.microsoft.com/office/drawing/2015/10/21/chartex" xmlns:cx3="http://schemas.microsoft.com/office/drawing/2016/5/9/chartex" xmlns:cx4="http://schemas.microsoft.com/office/drawing/2016/5/10/chartex" xmlns:cx5="http://schemas.microsoft.com/office/drawing/2016/5/11/chartex" xmlns:cx6="http://schemas.microsoft.com/office/drawing/2016/5/12/chartex" xmlns:cx7="http://schemas.microsoft.com/office/drawing/2016/5/13/chartex" xmlns:cx8="http://schemas.microsoft.com/office/drawing/2016/5/14/chartex" xmlns:mc="http://schemas.openxmlformats.org/markup-compatibility/2006" xmlns:aink="http://schemas.microsoft.com/office/drawing/2016/ink" xmlns:am3d="http://schemas.microsoft.com/office/drawing/2017/model3d" xmlns:o="urn:schemas-microsoft-com:office:office" xmlns:oel="http://schemas.microsoft.com/office/2019/extlst" xmlns:r="http://schemas.openxmlformats.org/officeDocument/2006/relationships" xmlns:m="http://schemas.openxmlformats.org/officeDocument/2006/math" xmlns:v="urn:schemas-microsoft-com:vml" xmlns:wp14="http://schemas.microsoft.com/office/word/2010/wordprocessingDrawing" xmlns:wp="http://schemas.openxmlformats.org/drawingml/2006/wordprocessingDrawing" xmlns:w10="urn:schemas-microsoft-com:office:word" xmlns:w="http://schemas.openxmlformats.org/wordprocessingml/2006/main" xmlns:w14="http://schemas.microsoft.com/office/word/2010/wordml" xmlns:w15="http://schemas.microsoft.com/office/word/2012/wordml" xmlns:w16cex="http://schemas.microsoft.com/office/word/2018/wordml/cex" xmlns:w16cid="http://schemas.microsoft.com/office/word/2016/wordml/cid" xmlns:w16="http://schemas.microsoft.com/office/word/2018/wordml" xmlns:w16du="http://schemas.microsoft.com/office/word/2023/wordml/word16du" xmlns:w16sdtdh="http://schemas.microsoft.com/office/word/2020/wordml/sdtdatahash" xmlns:w16se="http://schemas.microsoft.com/office/word/2015/wordml/symex" xmlns:wpg="http://schemas.microsoft.com/office/word/2010/wordprocessingGroup" xmlns:wpi="http://schemas.microsoft.com/office/word/2010/wordprocessingInk" xmlns:wne="http://schemas.microsoft.com/office/word/2006/wordml" xmlns:wps="http://schemas.microsoft.com/office/word/2010/wordprocessingShape" mc:Ignorable="w14 w15 w16se w16cid w16 w16cex w16sdtdh w16du wp14">
+<w:endnotes xmlns:wpc="http://schemas.microsoft.com/office/word/2010/wordprocessingCanvas" xmlns:cx="http://schemas.microsoft.com/office/drawing/2014/chartex" xmlns:cx1="http://schemas.microsoft.com/office/drawing/2015/9/8/chartex" xmlns:cx2="http://schemas.microsoft.com/office/drawing/2015/10/21/chartex" xmlns:cx3="http://schemas.microsoft.com/office/drawing/2016/5/9/chartex" xmlns:cx4="http://schemas.microsoft.com/office/drawing/2016/5/10/chartex" xmlns:cx5="http://schemas.microsoft.com/office/drawing/2016/5/11/chartex" xmlns:cx6="http://schemas.microsoft.com/office/drawing/2016/5/12/chartex" xmlns:cx7="http://schemas.microsoft.com/office/drawing/2016/5/13/chartex" xmlns:cx8="http://schemas.microsoft.com/office/drawing/2016/5/14/chartex" xmlns:mc="http://schemas.openxmlformats.org/markup-compatibility/2006" xmlns:aink="http://schemas.microsoft.com/office/drawing/2016/ink" xmlns:am3d="http://schemas.microsoft.com/office/drawing/2017/model3d" xmlns:o="urn:schemas-microsoft-com:office:office" xmlns:oel="http://schemas.microsoft.com/office/2019/extlst" xmlns:r="http://schemas.openxmlformats.org/officeDocument/2006/relationships" xmlns:m="http://schemas.openxmlformats.org/officeDocument/2006/math" xmlns:v="urn:schemas-microsoft-com:vml" xmlns:wp14="http://schemas.microsoft.com/office/word/2010/wordprocessingDrawing" xmlns:wp="http://schemas.openxmlformats.org/drawingml/2006/wordprocessingDrawing" xmlns:w10="urn:schemas-microsoft-com:office:word" xmlns:w="http://schemas.openxmlformats.org/wordprocessingml/2006/main" xmlns:w14="http://schemas.microsoft.com/office/word/2010/wordml" xmlns:w15="http://schemas.microsoft.com/office/word/2012/wordml" xmlns:w16cex="http://schemas.microsoft.com/office/word/2018/wordml/cex" xmlns:w16cid="http://schemas.microsoft.com/office/word/2016/wordml/cid" xmlns:w16="http://schemas.microsoft.com/office/word/2018/wordml" xmlns:w16du="http://schemas.microsoft.com/office/word/2023/wordml/word16du" xmlns:w16sdtdh="http://schemas.microsoft.com/office/word/2020/wordml/sdtdatahash" xmlns:w16sdtfl="http://schemas.microsoft.com/office/word/2024/wordml/sdtformatlock" xmlns:w16se="http://schemas.microsoft.com/office/word/2015/wordml/symex" xmlns:wpg="http://schemas.microsoft.com/office/word/2010/wordprocessingGroup" xmlns:wpi="http://schemas.microsoft.com/office/word/2010/wordprocessingInk" xmlns:wne="http://schemas.microsoft.com/office/word/2006/wordml" xmlns:wps="http://schemas.microsoft.com/office/word/2010/wordprocessingShape" mc:Ignorable="w14 w15 w16se w16cid w16 w16cex w16sdtdh w16sdtfl w16du wp14">
   <w:endnote w:type="separator" w:id="-1">
     <w:p>
       <w:pPr>
@@ -9504,7 +8949,7 @@
 </file>
 
 <file path=word/footer1.xml><?xml version="1.0" encoding="utf-8"?>
-<w:ftr xmlns:wpc="http://schemas.microsoft.com/office/word/2010/wordprocessingCanvas" xmlns:cx="http://schemas.microsoft.com/office/drawing/2014/chartex" xmlns:cx1="http://schemas.microsoft.com/office/drawing/2015/9/8/chartex" xmlns:cx2="http://schemas.microsoft.com/office/drawing/2015/10/21/chartex" xmlns:cx3="http://schemas.microsoft.com/office/drawing/2016/5/9/chartex" xmlns:cx4="http://schemas.microsoft.com/office/drawing/2016/5/10/chartex" xmlns:cx5="http://schemas.microsoft.com/office/drawing/2016/5/11/chartex" xmlns:cx6="http://schemas.microsoft.com/office/drawing/2016/5/12/chartex" xmlns:cx7="http://schemas.microsoft.com/office/drawing/2016/5/13/chartex" xmlns:cx8="http://schemas.microsoft.com/office/drawing/2016/5/14/chartex" xmlns:mc="http://schemas.openxmlformats.org/markup-compatibility/2006" xmlns:aink="http://schemas.microsoft.com/office/drawing/2016/ink" xmlns:am3d="http://schemas.microsoft.com/office/drawing/2017/model3d" xmlns:o="urn:schemas-microsoft-com:office:office" xmlns:oel="http://schemas.microsoft.com/office/2019/extlst" xmlns:r="http://schemas.openxmlformats.org/officeDocument/2006/relationships" xmlns:m="http://schemas.openxmlformats.org/officeDocument/2006/math" xmlns:v="urn:schemas-microsoft-com:vml" xmlns:wp14="http://schemas.microsoft.com/office/word/2010/wordprocessingDrawing" xmlns:wp="http://schemas.openxmlformats.org/drawingml/2006/wordprocessingDrawing" xmlns:w10="urn:schemas-microsoft-com:office:word" xmlns:w="http://schemas.openxmlformats.org/wordprocessingml/2006/main" xmlns:w14="http://schemas.microsoft.com/office/word/2010/wordml" xmlns:w15="http://schemas.microsoft.com/office/word/2012/wordml" xmlns:w16cex="http://schemas.microsoft.com/office/word/2018/wordml/cex" xmlns:w16cid="http://schemas.microsoft.com/office/word/2016/wordml/cid" xmlns:w16="http://schemas.microsoft.com/office/word/2018/wordml" xmlns:w16du="http://schemas.microsoft.com/office/word/2023/wordml/word16du" xmlns:w16sdtdh="http://schemas.microsoft.com/office/word/2020/wordml/sdtdatahash" xmlns:w16se="http://schemas.microsoft.com/office/word/2015/wordml/symex" xmlns:wpg="http://schemas.microsoft.com/office/word/2010/wordprocessingGroup" xmlns:wpi="http://schemas.microsoft.com/office/word/2010/wordprocessingInk" xmlns:wne="http://schemas.microsoft.com/office/word/2006/wordml" xmlns:wps="http://schemas.microsoft.com/office/word/2010/wordprocessingShape" mc:Ignorable="w14 w15 w16se w16cid w16 w16cex w16sdtdh w16du wp14">
+<w:ftr xmlns:wpc="http://schemas.microsoft.com/office/word/2010/wordprocessingCanvas" xmlns:cx="http://schemas.microsoft.com/office/drawing/2014/chartex" xmlns:cx1="http://schemas.microsoft.com/office/drawing/2015/9/8/chartex" xmlns:cx2="http://schemas.microsoft.com/office/drawing/2015/10/21/chartex" xmlns:cx3="http://schemas.microsoft.com/office/drawing/2016/5/9/chartex" xmlns:cx4="http://schemas.microsoft.com/office/drawing/2016/5/10/chartex" xmlns:cx5="http://schemas.microsoft.com/office/drawing/2016/5/11/chartex" xmlns:cx6="http://schemas.microsoft.com/office/drawing/2016/5/12/chartex" xmlns:cx7="http://schemas.microsoft.com/office/drawing/2016/5/13/chartex" xmlns:cx8="http://schemas.microsoft.com/office/drawing/2016/5/14/chartex" xmlns:mc="http://schemas.openxmlformats.org/markup-compatibility/2006" xmlns:aink="http://schemas.microsoft.com/office/drawing/2016/ink" xmlns:am3d="http://schemas.microsoft.com/office/drawing/2017/model3d" xmlns:o="urn:schemas-microsoft-com:office:office" xmlns:oel="http://schemas.microsoft.com/office/2019/extlst" xmlns:r="http://schemas.openxmlformats.org/officeDocument/2006/relationships" xmlns:m="http://schemas.openxmlformats.org/officeDocument/2006/math" xmlns:v="urn:schemas-microsoft-com:vml" xmlns:wp14="http://schemas.microsoft.com/office/word/2010/wordprocessingDrawing" xmlns:wp="http://schemas.openxmlformats.org/drawingml/2006/wordprocessingDrawing" xmlns:w10="urn:schemas-microsoft-com:office:word" xmlns:w="http://schemas.openxmlformats.org/wordprocessingml/2006/main" xmlns:w14="http://schemas.microsoft.com/office/word/2010/wordml" xmlns:w15="http://schemas.microsoft.com/office/word/2012/wordml" xmlns:w16cex="http://schemas.microsoft.com/office/word/2018/wordml/cex" xmlns:w16cid="http://schemas.microsoft.com/office/word/2016/wordml/cid" xmlns:w16="http://schemas.microsoft.com/office/word/2018/wordml" xmlns:w16du="http://schemas.microsoft.com/office/word/2023/wordml/word16du" xmlns:w16sdtdh="http://schemas.microsoft.com/office/word/2020/wordml/sdtdatahash" xmlns:w16sdtfl="http://schemas.microsoft.com/office/word/2024/wordml/sdtformatlock" xmlns:w16se="http://schemas.microsoft.com/office/word/2015/wordml/symex" xmlns:wpg="http://schemas.microsoft.com/office/word/2010/wordprocessingGroup" xmlns:wpi="http://schemas.microsoft.com/office/word/2010/wordprocessingInk" xmlns:wne="http://schemas.microsoft.com/office/word/2006/wordml" xmlns:wps="http://schemas.microsoft.com/office/word/2010/wordprocessingShape" mc:Ignorable="w14 w15 w16se w16cid w16 w16cex w16sdtdh w16sdtfl w16du wp14">
   <w:p>
     <w:pPr>
       <w:pStyle w:val="Footer"/>
@@ -9514,7 +8959,7 @@
 </file>
 
 <file path=word/footer2.xml><?xml version="1.0" encoding="utf-8"?>
-<w:ftr xmlns:wpc="http://schemas.microsoft.com/office/word/2010/wordprocessingCanvas" xmlns:cx="http://schemas.microsoft.com/office/drawing/2014/chartex" xmlns:cx1="http://schemas.microsoft.com/office/drawing/2015/9/8/chartex" xmlns:cx2="http://schemas.microsoft.com/office/drawing/2015/10/21/chartex" xmlns:cx3="http://schemas.microsoft.com/office/drawing/2016/5/9/chartex" xmlns:cx4="http://schemas.microsoft.com/office/drawing/2016/5/10/chartex" xmlns:cx5="http://schemas.microsoft.com/office/drawing/2016/5/11/chartex" xmlns:cx6="http://schemas.microsoft.com/office/drawing/2016/5/12/chartex" xmlns:cx7="http://schemas.microsoft.com/office/drawing/2016/5/13/chartex" xmlns:cx8="http://schemas.microsoft.com/office/drawing/2016/5/14/chartex" xmlns:mc="http://schemas.openxmlformats.org/markup-compatibility/2006" xmlns:aink="http://schemas.microsoft.com/office/drawing/2016/ink" xmlns:am3d="http://schemas.microsoft.com/office/drawing/2017/model3d" xmlns:o="urn:schemas-microsoft-com:office:office" xmlns:oel="http://schemas.microsoft.com/office/2019/extlst" xmlns:r="http://schemas.openxmlformats.org/officeDocument/2006/relationships" xmlns:m="http://schemas.openxmlformats.org/officeDocument/2006/math" xmlns:v="urn:schemas-microsoft-com:vml" xmlns:wp14="http://schemas.microsoft.com/office/word/2010/wordprocessingDrawing" xmlns:wp="http://schemas.openxmlformats.org/drawingml/2006/wordprocessingDrawing" xmlns:w10="urn:schemas-microsoft-com:office:word" xmlns:w="http://schemas.openxmlformats.org/wordprocessingml/2006/main" xmlns:w14="http://schemas.microsoft.com/office/word/2010/wordml" xmlns:w15="http://schemas.microsoft.com/office/word/2012/wordml" xmlns:w16cex="http://schemas.microsoft.com/office/word/2018/wordml/cex" xmlns:w16cid="http://schemas.microsoft.com/office/word/2016/wordml/cid" xmlns:w16="http://schemas.microsoft.com/office/word/2018/wordml" xmlns:w16du="http://schemas.microsoft.com/office/word/2023/wordml/word16du" xmlns:w16sdtdh="http://schemas.microsoft.com/office/word/2020/wordml/sdtdatahash" xmlns:w16se="http://schemas.microsoft.com/office/word/2015/wordml/symex" xmlns:wpg="http://schemas.microsoft.com/office/word/2010/wordprocessingGroup" xmlns:wpi="http://schemas.microsoft.com/office/word/2010/wordprocessingInk" xmlns:wne="http://schemas.microsoft.com/office/word/2006/wordml" xmlns:wps="http://schemas.microsoft.com/office/word/2010/wordprocessingShape" mc:Ignorable="w14 w15 w16se w16cid w16 w16cex w16sdtdh w16du wp14">
+<w:ftr xmlns:wpc="http://schemas.microsoft.com/office/word/2010/wordprocessingCanvas" xmlns:cx="http://schemas.microsoft.com/office/drawing/2014/chartex" xmlns:cx1="http://schemas.microsoft.com/office/drawing/2015/9/8/chartex" xmlns:cx2="http://schemas.microsoft.com/office/drawing/2015/10/21/chartex" xmlns:cx3="http://schemas.microsoft.com/office/drawing/2016/5/9/chartex" xmlns:cx4="http://schemas.microsoft.com/office/drawing/2016/5/10/chartex" xmlns:cx5="http://schemas.microsoft.com/office/drawing/2016/5/11/chartex" xmlns:cx6="http://schemas.microsoft.com/office/drawing/2016/5/12/chartex" xmlns:cx7="http://schemas.microsoft.com/office/drawing/2016/5/13/chartex" xmlns:cx8="http://schemas.microsoft.com/office/drawing/2016/5/14/chartex" xmlns:mc="http://schemas.openxmlformats.org/markup-compatibility/2006" xmlns:aink="http://schemas.microsoft.com/office/drawing/2016/ink" xmlns:am3d="http://schemas.microsoft.com/office/drawing/2017/model3d" xmlns:o="urn:schemas-microsoft-com:office:office" xmlns:oel="http://schemas.microsoft.com/office/2019/extlst" xmlns:r="http://schemas.openxmlformats.org/officeDocument/2006/relationships" xmlns:m="http://schemas.openxmlformats.org/officeDocument/2006/math" xmlns:v="urn:schemas-microsoft-com:vml" xmlns:wp14="http://schemas.microsoft.com/office/word/2010/wordprocessingDrawing" xmlns:wp="http://schemas.openxmlformats.org/drawingml/2006/wordprocessingDrawing" xmlns:w10="urn:schemas-microsoft-com:office:word" xmlns:w="http://schemas.openxmlformats.org/wordprocessingml/2006/main" xmlns:w14="http://schemas.microsoft.com/office/word/2010/wordml" xmlns:w15="http://schemas.microsoft.com/office/word/2012/wordml" xmlns:w16cex="http://schemas.microsoft.com/office/word/2018/wordml/cex" xmlns:w16cid="http://schemas.microsoft.com/office/word/2016/wordml/cid" xmlns:w16="http://schemas.microsoft.com/office/word/2018/wordml" xmlns:w16du="http://schemas.microsoft.com/office/word/2023/wordml/word16du" xmlns:w16sdtdh="http://schemas.microsoft.com/office/word/2020/wordml/sdtdatahash" xmlns:w16sdtfl="http://schemas.microsoft.com/office/word/2024/wordml/sdtformatlock" xmlns:w16se="http://schemas.microsoft.com/office/word/2015/wordml/symex" xmlns:wpg="http://schemas.microsoft.com/office/word/2010/wordprocessingGroup" xmlns:wpi="http://schemas.microsoft.com/office/word/2010/wordprocessingInk" xmlns:wne="http://schemas.microsoft.com/office/word/2006/wordml" xmlns:wps="http://schemas.microsoft.com/office/word/2010/wordprocessingShape" mc:Ignorable="w14 w15 w16se w16cid w16 w16cex w16sdtdh w16sdtfl w16du wp14">
   <w:p>
     <w:pPr>
       <w:pStyle w:val="Footer"/>
@@ -9639,7 +9084,7 @@
         <w:sz w:val="16"/>
         <w:szCs w:val="16"/>
       </w:rPr>
-      <w:t>2024</w:t>
+      <w:t>2025</w:t>
     </w:r>
     <w:r>
       <w:rPr>
@@ -9813,7 +9258,7 @@
 </file>
 
 <file path=word/footer3.xml><?xml version="1.0" encoding="utf-8"?>
-<w:ftr xmlns:wpc="http://schemas.microsoft.com/office/word/2010/wordprocessingCanvas" xmlns:cx="http://schemas.microsoft.com/office/drawing/2014/chartex" xmlns:cx1="http://schemas.microsoft.com/office/drawing/2015/9/8/chartex" xmlns:cx2="http://schemas.microsoft.com/office/drawing/2015/10/21/chartex" xmlns:cx3="http://schemas.microsoft.com/office/drawing/2016/5/9/chartex" xmlns:cx4="http://schemas.microsoft.com/office/drawing/2016/5/10/chartex" xmlns:cx5="http://schemas.microsoft.com/office/drawing/2016/5/11/chartex" xmlns:cx6="http://schemas.microsoft.com/office/drawing/2016/5/12/chartex" xmlns:cx7="http://schemas.microsoft.com/office/drawing/2016/5/13/chartex" xmlns:cx8="http://schemas.microsoft.com/office/drawing/2016/5/14/chartex" xmlns:mc="http://schemas.openxmlformats.org/markup-compatibility/2006" xmlns:aink="http://schemas.microsoft.com/office/drawing/2016/ink" xmlns:am3d="http://schemas.microsoft.com/office/drawing/2017/model3d" xmlns:o="urn:schemas-microsoft-com:office:office" xmlns:oel="http://schemas.microsoft.com/office/2019/extlst" xmlns:r="http://schemas.openxmlformats.org/officeDocument/2006/relationships" xmlns:m="http://schemas.openxmlformats.org/officeDocument/2006/math" xmlns:v="urn:schemas-microsoft-com:vml" xmlns:wp14="http://schemas.microsoft.com/office/word/2010/wordprocessingDrawing" xmlns:wp="http://schemas.openxmlformats.org/drawingml/2006/wordprocessingDrawing" xmlns:w10="urn:schemas-microsoft-com:office:word" xmlns:w="http://schemas.openxmlformats.org/wordprocessingml/2006/main" xmlns:w14="http://schemas.microsoft.com/office/word/2010/wordml" xmlns:w15="http://schemas.microsoft.com/office/word/2012/wordml" xmlns:w16cex="http://schemas.microsoft.com/office/word/2018/wordml/cex" xmlns:w16cid="http://schemas.microsoft.com/office/word/2016/wordml/cid" xmlns:w16="http://schemas.microsoft.com/office/word/2018/wordml" xmlns:w16du="http://schemas.microsoft.com/office/word/2023/wordml/word16du" xmlns:w16sdtdh="http://schemas.microsoft.com/office/word/2020/wordml/sdtdatahash" xmlns:w16se="http://schemas.microsoft.com/office/word/2015/wordml/symex" xmlns:wpg="http://schemas.microsoft.com/office/word/2010/wordprocessingGroup" xmlns:wpi="http://schemas.microsoft.com/office/word/2010/wordprocessingInk" xmlns:wne="http://schemas.microsoft.com/office/word/2006/wordml" xmlns:wps="http://schemas.microsoft.com/office/word/2010/wordprocessingShape" mc:Ignorable="w14 w15 w16se w16cid w16 w16cex w16sdtdh w16du wp14">
+<w:ftr xmlns:wpc="http://schemas.microsoft.com/office/word/2010/wordprocessingCanvas" xmlns:cx="http://schemas.microsoft.com/office/drawing/2014/chartex" xmlns:cx1="http://schemas.microsoft.com/office/drawing/2015/9/8/chartex" xmlns:cx2="http://schemas.microsoft.com/office/drawing/2015/10/21/chartex" xmlns:cx3="http://schemas.microsoft.com/office/drawing/2016/5/9/chartex" xmlns:cx4="http://schemas.microsoft.com/office/drawing/2016/5/10/chartex" xmlns:cx5="http://schemas.microsoft.com/office/drawing/2016/5/11/chartex" xmlns:cx6="http://schemas.microsoft.com/office/drawing/2016/5/12/chartex" xmlns:cx7="http://schemas.microsoft.com/office/drawing/2016/5/13/chartex" xmlns:cx8="http://schemas.microsoft.com/office/drawing/2016/5/14/chartex" xmlns:mc="http://schemas.openxmlformats.org/markup-compatibility/2006" xmlns:aink="http://schemas.microsoft.com/office/drawing/2016/ink" xmlns:am3d="http://schemas.microsoft.com/office/drawing/2017/model3d" xmlns:o="urn:schemas-microsoft-com:office:office" xmlns:oel="http://schemas.microsoft.com/office/2019/extlst" xmlns:r="http://schemas.openxmlformats.org/officeDocument/2006/relationships" xmlns:m="http://schemas.openxmlformats.org/officeDocument/2006/math" xmlns:v="urn:schemas-microsoft-com:vml" xmlns:wp14="http://schemas.microsoft.com/office/word/2010/wordprocessingDrawing" xmlns:wp="http://schemas.openxmlformats.org/drawingml/2006/wordprocessingDrawing" xmlns:w10="urn:schemas-microsoft-com:office:word" xmlns:w="http://schemas.openxmlformats.org/wordprocessingml/2006/main" xmlns:w14="http://schemas.microsoft.com/office/word/2010/wordml" xmlns:w15="http://schemas.microsoft.com/office/word/2012/wordml" xmlns:w16cex="http://schemas.microsoft.com/office/word/2018/wordml/cex" xmlns:w16cid="http://schemas.microsoft.com/office/word/2016/wordml/cid" xmlns:w16="http://schemas.microsoft.com/office/word/2018/wordml" xmlns:w16du="http://schemas.microsoft.com/office/word/2023/wordml/word16du" xmlns:w16sdtdh="http://schemas.microsoft.com/office/word/2020/wordml/sdtdatahash" xmlns:w16sdtfl="http://schemas.microsoft.com/office/word/2024/wordml/sdtformatlock" xmlns:w16se="http://schemas.microsoft.com/office/word/2015/wordml/symex" xmlns:wpg="http://schemas.microsoft.com/office/word/2010/wordprocessingGroup" xmlns:wpi="http://schemas.microsoft.com/office/word/2010/wordprocessingInk" xmlns:wne="http://schemas.microsoft.com/office/word/2006/wordml" xmlns:wps="http://schemas.microsoft.com/office/word/2010/wordprocessingShape" mc:Ignorable="w14 w15 w16se w16cid w16 w16cex w16sdtdh w16sdtfl w16du wp14">
   <w:p>
     <w:pPr>
       <w:pStyle w:val="Footer"/>
@@ -9823,7 +9268,7 @@
 </file>
 
 <file path=word/footnotes.xml><?xml version="1.0" encoding="utf-8"?>
-<w:footnotes xmlns:wpc="http://schemas.microsoft.com/office/word/2010/wordprocessingCanvas" xmlns:cx="http://schemas.microsoft.com/office/drawing/2014/chartex" xmlns:cx1="http://schemas.microsoft.com/office/drawing/2015/9/8/chartex" xmlns:cx2="http://schemas.microsoft.com/office/drawing/2015/10/21/chartex" xmlns:cx3="http://schemas.microsoft.com/office/drawing/2016/5/9/chartex" xmlns:cx4="http://schemas.microsoft.com/office/drawing/2016/5/10/chartex" xmlns:cx5="http://schemas.microsoft.com/office/drawing/2016/5/11/chartex" xmlns:cx6="http://schemas.microsoft.com/office/drawing/2016/5/12/chartex" xmlns:cx7="http://schemas.microsoft.com/office/drawing/2016/5/13/chartex" xmlns:cx8="http://schemas.microsoft.com/office/drawing/2016/5/14/chartex" xmlns:mc="http://schemas.openxmlformats.org/markup-compatibility/2006" xmlns:aink="http://schemas.microsoft.com/office/drawing/2016/ink" xmlns:am3d="http://schemas.microsoft.com/office/drawing/2017/model3d" xmlns:o="urn:schemas-microsoft-com:office:office" xmlns:oel="http://schemas.microsoft.com/office/2019/extlst" xmlns:r="http://schemas.openxmlformats.org/officeDocument/2006/relationships" xmlns:m="http://schemas.openxmlformats.org/officeDocument/2006/math" xmlns:v="urn:schemas-microsoft-com:vml" xmlns:wp14="http://schemas.microsoft.com/office/word/2010/wordprocessingDrawing" xmlns:wp="http://schemas.openxmlformats.org/drawingml/2006/wordprocessingDrawing" xmlns:w10="urn:schemas-microsoft-com:office:word" xmlns:w="http://schemas.openxmlformats.org/wordprocessingml/2006/main" xmlns:w14="http://schemas.microsoft.com/office/word/2010/wordml" xmlns:w15="http://schemas.microsoft.com/office/word/2012/wordml" xmlns:w16cex="http://schemas.microsoft.com/office/word/2018/wordml/cex" xmlns:w16cid="http://schemas.microsoft.com/office/word/2016/wordml/cid" xmlns:w16="http://schemas.microsoft.com/office/word/2018/wordml" xmlns:w16du="http://schemas.microsoft.com/office/word/2023/wordml/word16du" xmlns:w16sdtdh="http://schemas.microsoft.com/office/word/2020/wordml/sdtdatahash" xmlns:w16se="http://schemas.microsoft.com/office/word/2015/wordml/symex" xmlns:wpg="http://schemas.microsoft.com/office/word/2010/wordprocessingGroup" xmlns:wpi="http://schemas.microsoft.com/office/word/2010/wordprocessingInk" xmlns:wne="http://schemas.microsoft.com/office/word/2006/wordml" xmlns:wps="http://schemas.microsoft.com/office/word/2010/wordprocessingShape" mc:Ignorable="w14 w15 w16se w16cid w16 w16cex w16sdtdh w16du wp14">
+<w:footnotes xmlns:wpc="http://schemas.microsoft.com/office/word/2010/wordprocessingCanvas" xmlns:cx="http://schemas.microsoft.com/office/drawing/2014/chartex" xmlns:cx1="http://schemas.microsoft.com/office/drawing/2015/9/8/chartex" xmlns:cx2="http://schemas.microsoft.com/office/drawing/2015/10/21/chartex" xmlns:cx3="http://schemas.microsoft.com/office/drawing/2016/5/9/chartex" xmlns:cx4="http://schemas.microsoft.com/office/drawing/2016/5/10/chartex" xmlns:cx5="http://schemas.microsoft.com/office/drawing/2016/5/11/chartex" xmlns:cx6="http://schemas.microsoft.com/office/drawing/2016/5/12/chartex" xmlns:cx7="http://schemas.microsoft.com/office/drawing/2016/5/13/chartex" xmlns:cx8="http://schemas.microsoft.com/office/drawing/2016/5/14/chartex" xmlns:mc="http://schemas.openxmlformats.org/markup-compatibility/2006" xmlns:aink="http://schemas.microsoft.com/office/drawing/2016/ink" xmlns:am3d="http://schemas.microsoft.com/office/drawing/2017/model3d" xmlns:o="urn:schemas-microsoft-com:office:office" xmlns:oel="http://schemas.microsoft.com/office/2019/extlst" xmlns:r="http://schemas.openxmlformats.org/officeDocument/2006/relationships" xmlns:m="http://schemas.openxmlformats.org/officeDocument/2006/math" xmlns:v="urn:schemas-microsoft-com:vml" xmlns:wp14="http://schemas.microsoft.com/office/word/2010/wordprocessingDrawing" xmlns:wp="http://schemas.openxmlformats.org/drawingml/2006/wordprocessingDrawing" xmlns:w10="urn:schemas-microsoft-com:office:word" xmlns:w="http://schemas.openxmlformats.org/wordprocessingml/2006/main" xmlns:w14="http://schemas.microsoft.com/office/word/2010/wordml" xmlns:w15="http://schemas.microsoft.com/office/word/2012/wordml" xmlns:w16cex="http://schemas.microsoft.com/office/word/2018/wordml/cex" xmlns:w16cid="http://schemas.microsoft.com/office/word/2016/wordml/cid" xmlns:w16="http://schemas.microsoft.com/office/word/2018/wordml" xmlns:w16du="http://schemas.microsoft.com/office/word/2023/wordml/word16du" xmlns:w16sdtdh="http://schemas.microsoft.com/office/word/2020/wordml/sdtdatahash" xmlns:w16sdtfl="http://schemas.microsoft.com/office/word/2024/wordml/sdtformatlock" xmlns:w16se="http://schemas.microsoft.com/office/word/2015/wordml/symex" xmlns:wpg="http://schemas.microsoft.com/office/word/2010/wordprocessingGroup" xmlns:wpi="http://schemas.microsoft.com/office/word/2010/wordprocessingInk" xmlns:wne="http://schemas.microsoft.com/office/word/2006/wordml" xmlns:wps="http://schemas.microsoft.com/office/word/2010/wordprocessingShape" mc:Ignorable="w14 w15 w16se w16cid w16 w16cex w16sdtdh w16sdtfl w16du wp14">
   <w:footnote w:type="separator" w:id="-1">
     <w:p>
       <w:pPr>
@@ -9855,7 +9300,7 @@
 </file>
 
 <file path=word/header1.xml><?xml version="1.0" encoding="utf-8"?>
-<w:hdr xmlns:wpc="http://schemas.microsoft.com/office/word/2010/wordprocessingCanvas" xmlns:cx="http://schemas.microsoft.com/office/drawing/2014/chartex" xmlns:cx1="http://schemas.microsoft.com/office/drawing/2015/9/8/chartex" xmlns:cx2="http://schemas.microsoft.com/office/drawing/2015/10/21/chartex" xmlns:cx3="http://schemas.microsoft.com/office/drawing/2016/5/9/chartex" xmlns:cx4="http://schemas.microsoft.com/office/drawing/2016/5/10/chartex" xmlns:cx5="http://schemas.microsoft.com/office/drawing/2016/5/11/chartex" xmlns:cx6="http://schemas.microsoft.com/office/drawing/2016/5/12/chartex" xmlns:cx7="http://schemas.microsoft.com/office/drawing/2016/5/13/chartex" xmlns:cx8="http://schemas.microsoft.com/office/drawing/2016/5/14/chartex" xmlns:mc="http://schemas.openxmlformats.org/markup-compatibility/2006" xmlns:aink="http://schemas.microsoft.com/office/drawing/2016/ink" xmlns:am3d="http://schemas.microsoft.com/office/drawing/2017/model3d" xmlns:o="urn:schemas-microsoft-com:office:office" xmlns:oel="http://schemas.microsoft.com/office/2019/extlst" xmlns:r="http://schemas.openxmlformats.org/officeDocument/2006/relationships" xmlns:m="http://schemas.openxmlformats.org/officeDocument/2006/math" xmlns:v="urn:schemas-microsoft-com:vml" xmlns:wp14="http://schemas.microsoft.com/office/word/2010/wordprocessingDrawing" xmlns:wp="http://schemas.openxmlformats.org/drawingml/2006/wordprocessingDrawing" xmlns:w10="urn:schemas-microsoft-com:office:word" xmlns:w="http://schemas.openxmlformats.org/wordprocessingml/2006/main" xmlns:w14="http://schemas.microsoft.com/office/word/2010/wordml" xmlns:w15="http://schemas.microsoft.com/office/word/2012/wordml" xmlns:w16cex="http://schemas.microsoft.com/office/word/2018/wordml/cex" xmlns:w16cid="http://schemas.microsoft.com/office/word/2016/wordml/cid" xmlns:w16="http://schemas.microsoft.com/office/word/2018/wordml" xmlns:w16du="http://schemas.microsoft.com/office/word/2023/wordml/word16du" xmlns:w16sdtdh="http://schemas.microsoft.com/office/word/2020/wordml/sdtdatahash" xmlns:w16se="http://schemas.microsoft.com/office/word/2015/wordml/symex" xmlns:wpg="http://schemas.microsoft.com/office/word/2010/wordprocessingGroup" xmlns:wpi="http://schemas.microsoft.com/office/word/2010/wordprocessingInk" xmlns:wne="http://schemas.microsoft.com/office/word/2006/wordml" xmlns:wps="http://schemas.microsoft.com/office/word/2010/wordprocessingShape" mc:Ignorable="w14 w15 w16se w16cid w16 w16cex w16sdtdh w16du wp14">
+<w:hdr xmlns:wpc="http://schemas.microsoft.com/office/word/2010/wordprocessingCanvas" xmlns:cx="http://schemas.microsoft.com/office/drawing/2014/chartex" xmlns:cx1="http://schemas.microsoft.com/office/drawing/2015/9/8/chartex" xmlns:cx2="http://schemas.microsoft.com/office/drawing/2015/10/21/chartex" xmlns:cx3="http://schemas.microsoft.com/office/drawing/2016/5/9/chartex" xmlns:cx4="http://schemas.microsoft.com/office/drawing/2016/5/10/chartex" xmlns:cx5="http://schemas.microsoft.com/office/drawing/2016/5/11/chartex" xmlns:cx6="http://schemas.microsoft.com/office/drawing/2016/5/12/chartex" xmlns:cx7="http://schemas.microsoft.com/office/drawing/2016/5/13/chartex" xmlns:cx8="http://schemas.microsoft.com/office/drawing/2016/5/14/chartex" xmlns:mc="http://schemas.openxmlformats.org/markup-compatibility/2006" xmlns:aink="http://schemas.microsoft.com/office/drawing/2016/ink" xmlns:am3d="http://schemas.microsoft.com/office/drawing/2017/model3d" xmlns:o="urn:schemas-microsoft-com:office:office" xmlns:oel="http://schemas.microsoft.com/office/2019/extlst" xmlns:r="http://schemas.openxmlformats.org/officeDocument/2006/relationships" xmlns:m="http://schemas.openxmlformats.org/officeDocument/2006/math" xmlns:v="urn:schemas-microsoft-com:vml" xmlns:wp14="http://schemas.microsoft.com/office/word/2010/wordprocessingDrawing" xmlns:wp="http://schemas.openxmlformats.org/drawingml/2006/wordprocessingDrawing" xmlns:w10="urn:schemas-microsoft-com:office:word" xmlns:w="http://schemas.openxmlformats.org/wordprocessingml/2006/main" xmlns:w14="http://schemas.microsoft.com/office/word/2010/wordml" xmlns:w15="http://schemas.microsoft.com/office/word/2012/wordml" xmlns:w16cex="http://schemas.microsoft.com/office/word/2018/wordml/cex" xmlns:w16cid="http://schemas.microsoft.com/office/word/2016/wordml/cid" xmlns:w16="http://schemas.microsoft.com/office/word/2018/wordml" xmlns:w16du="http://schemas.microsoft.com/office/word/2023/wordml/word16du" xmlns:w16sdtdh="http://schemas.microsoft.com/office/word/2020/wordml/sdtdatahash" xmlns:w16sdtfl="http://schemas.microsoft.com/office/word/2024/wordml/sdtformatlock" xmlns:w16se="http://schemas.microsoft.com/office/word/2015/wordml/symex" xmlns:wpg="http://schemas.microsoft.com/office/word/2010/wordprocessingGroup" xmlns:wpi="http://schemas.microsoft.com/office/word/2010/wordprocessingInk" xmlns:wne="http://schemas.microsoft.com/office/word/2006/wordml" xmlns:wps="http://schemas.microsoft.com/office/word/2010/wordprocessingShape" mc:Ignorable="w14 w15 w16se w16cid w16 w16cex w16sdtdh w16sdtfl w16du wp14">
   <w:p>
     <w:pPr>
       <w:pStyle w:val="Header"/>
@@ -9865,7 +9310,7 @@
 </file>
 
 <file path=word/header2.xml><?xml version="1.0" encoding="utf-8"?>
-<w:hdr xmlns:wpc="http://schemas.microsoft.com/office/word/2010/wordprocessingCanvas" xmlns:cx="http://schemas.microsoft.com/office/drawing/2014/chartex" xmlns:cx1="http://schemas.microsoft.com/office/drawing/2015/9/8/chartex" xmlns:cx2="http://schemas.microsoft.com/office/drawing/2015/10/21/chartex" xmlns:cx3="http://schemas.microsoft.com/office/drawing/2016/5/9/chartex" xmlns:cx4="http://schemas.microsoft.com/office/drawing/2016/5/10/chartex" xmlns:cx5="http://schemas.microsoft.com/office/drawing/2016/5/11/chartex" xmlns:cx6="http://schemas.microsoft.com/office/drawing/2016/5/12/chartex" xmlns:cx7="http://schemas.microsoft.com/office/drawing/2016/5/13/chartex" xmlns:cx8="http://schemas.microsoft.com/office/drawing/2016/5/14/chartex" xmlns:mc="http://schemas.openxmlformats.org/markup-compatibility/2006" xmlns:aink="http://schemas.microsoft.com/office/drawing/2016/ink" xmlns:am3d="http://schemas.microsoft.com/office/drawing/2017/model3d" xmlns:o="urn:schemas-microsoft-com:office:office" xmlns:oel="http://schemas.microsoft.com/office/2019/extlst" xmlns:r="http://schemas.openxmlformats.org/officeDocument/2006/relationships" xmlns:m="http://schemas.openxmlformats.org/officeDocument/2006/math" xmlns:v="urn:schemas-microsoft-com:vml" xmlns:wp14="http://schemas.microsoft.com/office/word/2010/wordprocessingDrawing" xmlns:wp="http://schemas.openxmlformats.org/drawingml/2006/wordprocessingDrawing" xmlns:w10="urn:schemas-microsoft-com:office:word" xmlns:w="http://schemas.openxmlformats.org/wordprocessingml/2006/main" xmlns:w14="http://schemas.microsoft.com/office/word/2010/wordml" xmlns:w15="http://schemas.microsoft.com/office/word/2012/wordml" xmlns:w16cex="http://schemas.microsoft.com/office/word/2018/wordml/cex" xmlns:w16cid="http://schemas.microsoft.com/office/word/2016/wordml/cid" xmlns:w16="http://schemas.microsoft.com/office/word/2018/wordml" xmlns:w16du="http://schemas.microsoft.com/office/word/2023/wordml/word16du" xmlns:w16sdtdh="http://schemas.microsoft.com/office/word/2020/wordml/sdtdatahash" xmlns:w16se="http://schemas.microsoft.com/office/word/2015/wordml/symex" xmlns:wpg="http://schemas.microsoft.com/office/word/2010/wordprocessingGroup" xmlns:wpi="http://schemas.microsoft.com/office/word/2010/wordprocessingInk" xmlns:wne="http://schemas.microsoft.com/office/word/2006/wordml" xmlns:wps="http://schemas.microsoft.com/office/word/2010/wordprocessingShape" mc:Ignorable="w14 w15 w16se w16cid w16 w16cex w16sdtdh w16du wp14">
+<w:hdr xmlns:wpc="http://schemas.microsoft.com/office/word/2010/wordprocessingCanvas" xmlns:cx="http://schemas.microsoft.com/office/drawing/2014/chartex" xmlns:cx1="http://schemas.microsoft.com/office/drawing/2015/9/8/chartex" xmlns:cx2="http://schemas.microsoft.com/office/drawing/2015/10/21/chartex" xmlns:cx3="http://schemas.microsoft.com/office/drawing/2016/5/9/chartex" xmlns:cx4="http://schemas.microsoft.com/office/drawing/2016/5/10/chartex" xmlns:cx5="http://schemas.microsoft.com/office/drawing/2016/5/11/chartex" xmlns:cx6="http://schemas.microsoft.com/office/drawing/2016/5/12/chartex" xmlns:cx7="http://schemas.microsoft.com/office/drawing/2016/5/13/chartex" xmlns:cx8="http://schemas.microsoft.com/office/drawing/2016/5/14/chartex" xmlns:mc="http://schemas.openxmlformats.org/markup-compatibility/2006" xmlns:aink="http://schemas.microsoft.com/office/drawing/2016/ink" xmlns:am3d="http://schemas.microsoft.com/office/drawing/2017/model3d" xmlns:o="urn:schemas-microsoft-com:office:office" xmlns:oel="http://schemas.microsoft.com/office/2019/extlst" xmlns:r="http://schemas.openxmlformats.org/officeDocument/2006/relationships" xmlns:m="http://schemas.openxmlformats.org/officeDocument/2006/math" xmlns:v="urn:schemas-microsoft-com:vml" xmlns:wp14="http://schemas.microsoft.com/office/word/2010/wordprocessingDrawing" xmlns:wp="http://schemas.openxmlformats.org/drawingml/2006/wordprocessingDrawing" xmlns:w10="urn:schemas-microsoft-com:office:word" xmlns:w="http://schemas.openxmlformats.org/wordprocessingml/2006/main" xmlns:w14="http://schemas.microsoft.com/office/word/2010/wordml" xmlns:w15="http://schemas.microsoft.com/office/word/2012/wordml" xmlns:w16cex="http://schemas.microsoft.com/office/word/2018/wordml/cex" xmlns:w16cid="http://schemas.microsoft.com/office/word/2016/wordml/cid" xmlns:w16="http://schemas.microsoft.com/office/word/2018/wordml" xmlns:w16du="http://schemas.microsoft.com/office/word/2023/wordml/word16du" xmlns:w16sdtdh="http://schemas.microsoft.com/office/word/2020/wordml/sdtdatahash" xmlns:w16sdtfl="http://schemas.microsoft.com/office/word/2024/wordml/sdtformatlock" xmlns:w16se="http://schemas.microsoft.com/office/word/2015/wordml/symex" xmlns:wpg="http://schemas.microsoft.com/office/word/2010/wordprocessingGroup" xmlns:wpi="http://schemas.microsoft.com/office/word/2010/wordprocessingInk" xmlns:wne="http://schemas.microsoft.com/office/word/2006/wordml" xmlns:wps="http://schemas.microsoft.com/office/word/2010/wordprocessingShape" mc:Ignorable="w14 w15 w16se w16cid w16 w16cex w16sdtdh w16sdtfl w16du wp14">
   <w:p>
     <w:pPr>
       <w:pStyle w:val="Header"/>
@@ -9875,7 +9320,7 @@
 </file>
 
 <file path=word/header3.xml><?xml version="1.0" encoding="utf-8"?>
-<w:hdr xmlns:wpc="http://schemas.microsoft.com/office/word/2010/wordprocessingCanvas" xmlns:cx="http://schemas.microsoft.com/office/drawing/2014/chartex" xmlns:cx1="http://schemas.microsoft.com/office/drawing/2015/9/8/chartex" xmlns:cx2="http://schemas.microsoft.com/office/drawing/2015/10/21/chartex" xmlns:cx3="http://schemas.microsoft.com/office/drawing/2016/5/9/chartex" xmlns:cx4="http://schemas.microsoft.com/office/drawing/2016/5/10/chartex" xmlns:cx5="http://schemas.microsoft.com/office/drawing/2016/5/11/chartex" xmlns:cx6="http://schemas.microsoft.com/office/drawing/2016/5/12/chartex" xmlns:cx7="http://schemas.microsoft.com/office/drawing/2016/5/13/chartex" xmlns:cx8="http://schemas.microsoft.com/office/drawing/2016/5/14/chartex" xmlns:mc="http://schemas.openxmlformats.org/markup-compatibility/2006" xmlns:aink="http://schemas.microsoft.com/office/drawing/2016/ink" xmlns:am3d="http://schemas.microsoft.com/office/drawing/2017/model3d" xmlns:o="urn:schemas-microsoft-com:office:office" xmlns:oel="http://schemas.microsoft.com/office/2019/extlst" xmlns:r="http://schemas.openxmlformats.org/officeDocument/2006/relationships" xmlns:m="http://schemas.openxmlformats.org/officeDocument/2006/math" xmlns:v="urn:schemas-microsoft-com:vml" xmlns:wp14="http://schemas.microsoft.com/office/word/2010/wordprocessingDrawing" xmlns:wp="http://schemas.openxmlformats.org/drawingml/2006/wordprocessingDrawing" xmlns:w10="urn:schemas-microsoft-com:office:word" xmlns:w="http://schemas.openxmlformats.org/wordprocessingml/2006/main" xmlns:w14="http://schemas.microsoft.com/office/word/2010/wordml" xmlns:w15="http://schemas.microsoft.com/office/word/2012/wordml" xmlns:w16cex="http://schemas.microsoft.com/office/word/2018/wordml/cex" xmlns:w16cid="http://schemas.microsoft.com/office/word/2016/wordml/cid" xmlns:w16="http://schemas.microsoft.com/office/word/2018/wordml" xmlns:w16du="http://schemas.microsoft.com/office/word/2023/wordml/word16du" xmlns:w16sdtdh="http://schemas.microsoft.com/office/word/2020/wordml/sdtdatahash" xmlns:w16se="http://schemas.microsoft.com/office/word/2015/wordml/symex" xmlns:wpg="http://schemas.microsoft.com/office/word/2010/wordprocessingGroup" xmlns:wpi="http://schemas.microsoft.com/office/word/2010/wordprocessingInk" xmlns:wne="http://schemas.microsoft.com/office/word/2006/wordml" xmlns:wps="http://schemas.microsoft.com/office/word/2010/wordprocessingShape" mc:Ignorable="w14 w15 w16se w16cid w16 w16cex w16sdtdh w16du wp14">
+<w:hdr xmlns:wpc="http://schemas.microsoft.com/office/word/2010/wordprocessingCanvas" xmlns:cx="http://schemas.microsoft.com/office/drawing/2014/chartex" xmlns:cx1="http://schemas.microsoft.com/office/drawing/2015/9/8/chartex" xmlns:cx2="http://schemas.microsoft.com/office/drawing/2015/10/21/chartex" xmlns:cx3="http://schemas.microsoft.com/office/drawing/2016/5/9/chartex" xmlns:cx4="http://schemas.microsoft.com/office/drawing/2016/5/10/chartex" xmlns:cx5="http://schemas.microsoft.com/office/drawing/2016/5/11/chartex" xmlns:cx6="http://schemas.microsoft.com/office/drawing/2016/5/12/chartex" xmlns:cx7="http://schemas.microsoft.com/office/drawing/2016/5/13/chartex" xmlns:cx8="http://schemas.microsoft.com/office/drawing/2016/5/14/chartex" xmlns:mc="http://schemas.openxmlformats.org/markup-compatibility/2006" xmlns:aink="http://schemas.microsoft.com/office/drawing/2016/ink" xmlns:am3d="http://schemas.microsoft.com/office/drawing/2017/model3d" xmlns:o="urn:schemas-microsoft-com:office:office" xmlns:oel="http://schemas.microsoft.com/office/2019/extlst" xmlns:r="http://schemas.openxmlformats.org/officeDocument/2006/relationships" xmlns:m="http://schemas.openxmlformats.org/officeDocument/2006/math" xmlns:v="urn:schemas-microsoft-com:vml" xmlns:wp14="http://schemas.microsoft.com/office/word/2010/wordprocessingDrawing" xmlns:wp="http://schemas.openxmlformats.org/drawingml/2006/wordprocessingDrawing" xmlns:w10="urn:schemas-microsoft-com:office:word" xmlns:w="http://schemas.openxmlformats.org/wordprocessingml/2006/main" xmlns:w14="http://schemas.microsoft.com/office/word/2010/wordml" xmlns:w15="http://schemas.microsoft.com/office/word/2012/wordml" xmlns:w16cex="http://schemas.microsoft.com/office/word/2018/wordml/cex" xmlns:w16cid="http://schemas.microsoft.com/office/word/2016/wordml/cid" xmlns:w16="http://schemas.microsoft.com/office/word/2018/wordml" xmlns:w16du="http://schemas.microsoft.com/office/word/2023/wordml/word16du" xmlns:w16sdtdh="http://schemas.microsoft.com/office/word/2020/wordml/sdtdatahash" xmlns:w16sdtfl="http://schemas.microsoft.com/office/word/2024/wordml/sdtformatlock" xmlns:w16se="http://schemas.microsoft.com/office/word/2015/wordml/symex" xmlns:wpg="http://schemas.microsoft.com/office/word/2010/wordprocessingGroup" xmlns:wpi="http://schemas.microsoft.com/office/word/2010/wordprocessingInk" xmlns:wne="http://schemas.microsoft.com/office/word/2006/wordml" xmlns:wps="http://schemas.microsoft.com/office/word/2010/wordprocessingShape" mc:Ignorable="w14 w15 w16se w16cid w16 w16cex w16sdtdh w16sdtfl w16du wp14">
   <w:p>
     <w:pPr>
       <w:pStyle w:val="Header"/>
@@ -9885,7 +9330,7 @@
 </file>
 
 <file path=word/numbering.xml><?xml version="1.0" encoding="utf-8"?>
-<w:numbering xmlns:wpc="http://schemas.microsoft.com/office/word/2010/wordprocessingCanvas" xmlns:cx="http://schemas.microsoft.com/office/drawing/2014/chartex" xmlns:cx1="http://schemas.microsoft.com/office/drawing/2015/9/8/chartex" xmlns:cx2="http://schemas.microsoft.com/office/drawing/2015/10/21/chartex" xmlns:cx3="http://schemas.microsoft.com/office/drawing/2016/5/9/chartex" xmlns:cx4="http://schemas.microsoft.com/office/drawing/2016/5/10/chartex" xmlns:cx5="http://schemas.microsoft.com/office/drawing/2016/5/11/chartex" xmlns:cx6="http://schemas.microsoft.com/office/drawing/2016/5/12/chartex" xmlns:cx7="http://schemas.microsoft.com/office/drawing/2016/5/13/chartex" xmlns:cx8="http://schemas.microsoft.com/office/drawing/2016/5/14/chartex" xmlns:mc="http://schemas.openxmlformats.org/markup-compatibility/2006" xmlns:aink="http://schemas.microsoft.com/office/drawing/2016/ink" xmlns:am3d="http://schemas.microsoft.com/office/drawing/2017/model3d" xmlns:o="urn:schemas-microsoft-com:office:office" xmlns:oel="http://schemas.microsoft.com/office/2019/extlst" xmlns:r="http://schemas.openxmlformats.org/officeDocument/2006/relationships" xmlns:m="http://schemas.openxmlformats.org/officeDocument/2006/math" xmlns:v="urn:schemas-microsoft-com:vml" xmlns:wp14="http://schemas.microsoft.com/office/word/2010/wordprocessingDrawing" xmlns:wp="http://schemas.openxmlformats.org/drawingml/2006/wordprocessingDrawing" xmlns:w10="urn:schemas-microsoft-com:office:word" xmlns:w="http://schemas.openxmlformats.org/wordprocessingml/2006/main" xmlns:w14="http://schemas.microsoft.com/office/word/2010/wordml" xmlns:w15="http://schemas.microsoft.com/office/word/2012/wordml" xmlns:w16cex="http://schemas.microsoft.com/office/word/2018/wordml/cex" xmlns:w16cid="http://schemas.microsoft.com/office/word/2016/wordml/cid" xmlns:w16="http://schemas.microsoft.com/office/word/2018/wordml" xmlns:w16du="http://schemas.microsoft.com/office/word/2023/wordml/word16du" xmlns:w16sdtdh="http://schemas.microsoft.com/office/word/2020/wordml/sdtdatahash" xmlns:w16se="http://schemas.microsoft.com/office/word/2015/wordml/symex" xmlns:wpg="http://schemas.microsoft.com/office/word/2010/wordprocessingGroup" xmlns:wpi="http://schemas.microsoft.com/office/word/2010/wordprocessingInk" xmlns:wne="http://schemas.microsoft.com/office/word/2006/wordml" xmlns:wps="http://schemas.microsoft.com/office/word/2010/wordprocessingShape" mc:Ignorable="w14 w15 w16se w16cid w16 w16cex w16sdtdh w16du wp14">
+<w:numbering xmlns:wpc="http://schemas.microsoft.com/office/word/2010/wordprocessingCanvas" xmlns:cx="http://schemas.microsoft.com/office/drawing/2014/chartex" xmlns:cx1="http://schemas.microsoft.com/office/drawing/2015/9/8/chartex" xmlns:cx2="http://schemas.microsoft.com/office/drawing/2015/10/21/chartex" xmlns:cx3="http://schemas.microsoft.com/office/drawing/2016/5/9/chartex" xmlns:cx4="http://schemas.microsoft.com/office/drawing/2016/5/10/chartex" xmlns:cx5="http://schemas.microsoft.com/office/drawing/2016/5/11/chartex" xmlns:cx6="http://schemas.microsoft.com/office/drawing/2016/5/12/chartex" xmlns:cx7="http://schemas.microsoft.com/office/drawing/2016/5/13/chartex" xmlns:cx8="http://schemas.microsoft.com/office/drawing/2016/5/14/chartex" xmlns:mc="http://schemas.openxmlformats.org/markup-compatibility/2006" xmlns:aink="http://schemas.microsoft.com/office/drawing/2016/ink" xmlns:am3d="http://schemas.microsoft.com/office/drawing/2017/model3d" xmlns:o="urn:schemas-microsoft-com:office:office" xmlns:oel="http://schemas.microsoft.com/office/2019/extlst" xmlns:r="http://schemas.openxmlformats.org/officeDocument/2006/relationships" xmlns:m="http://schemas.openxmlformats.org/officeDocument/2006/math" xmlns:v="urn:schemas-microsoft-com:vml" xmlns:wp14="http://schemas.microsoft.com/office/word/2010/wordprocessingDrawing" xmlns:wp="http://schemas.openxmlformats.org/drawingml/2006/wordprocessingDrawing" xmlns:w10="urn:schemas-microsoft-com:office:word" xmlns:w="http://schemas.openxmlformats.org/wordprocessingml/2006/main" xmlns:w14="http://schemas.microsoft.com/office/word/2010/wordml" xmlns:w15="http://schemas.microsoft.com/office/word/2012/wordml" xmlns:w16cex="http://schemas.microsoft.com/office/word/2018/wordml/cex" xmlns:w16cid="http://schemas.microsoft.com/office/word/2016/wordml/cid" xmlns:w16="http://schemas.microsoft.com/office/word/2018/wordml" xmlns:w16du="http://schemas.microsoft.com/office/word/2023/wordml/word16du" xmlns:w16sdtdh="http://schemas.microsoft.com/office/word/2020/wordml/sdtdatahash" xmlns:w16sdtfl="http://schemas.microsoft.com/office/word/2024/wordml/sdtformatlock" xmlns:w16se="http://schemas.microsoft.com/office/word/2015/wordml/symex" xmlns:wpg="http://schemas.microsoft.com/office/word/2010/wordprocessingGroup" xmlns:wpi="http://schemas.microsoft.com/office/word/2010/wordprocessingInk" xmlns:wne="http://schemas.microsoft.com/office/word/2006/wordml" xmlns:wps="http://schemas.microsoft.com/office/word/2010/wordprocessingShape" mc:Ignorable="w14 w15 w16se w16cid w16 w16cex w16sdtdh w16sdtfl w16du wp14">
   <w:abstractNum w:abstractNumId="0" w15:restartNumberingAfterBreak="0">
     <w:nsid w:val="11312503"/>
     <w:multiLevelType w:val="multilevel"/>
@@ -10961,7 +10406,7 @@
 </file>
 
 <file path=word/styles.xml><?xml version="1.0" encoding="utf-8"?>
-<w:styles xmlns:mc="http://schemas.openxmlformats.org/markup-compatibility/2006" xmlns:r="http://schemas.openxmlformats.org/officeDocument/2006/relationships" xmlns:w="http://schemas.openxmlformats.org/wordprocessingml/2006/main" xmlns:w14="http://schemas.microsoft.com/office/word/2010/wordml" xmlns:w15="http://schemas.microsoft.com/office/word/2012/wordml" xmlns:w16cex="http://schemas.microsoft.com/office/word/2018/wordml/cex" xmlns:w16cid="http://schemas.microsoft.com/office/word/2016/wordml/cid" xmlns:w16="http://schemas.microsoft.com/office/word/2018/wordml" xmlns:w16du="http://schemas.microsoft.com/office/word/2023/wordml/word16du" xmlns:w16sdtdh="http://schemas.microsoft.com/office/word/2020/wordml/sdtdatahash" xmlns:w16se="http://schemas.microsoft.com/office/word/2015/wordml/symex" mc:Ignorable="w14 w15 w16se w16cid w16 w16cex w16sdtdh w16du">
+<w:styles xmlns:mc="http://schemas.openxmlformats.org/markup-compatibility/2006" xmlns:r="http://schemas.openxmlformats.org/officeDocument/2006/relationships" xmlns:w="http://schemas.openxmlformats.org/wordprocessingml/2006/main" xmlns:w14="http://schemas.microsoft.com/office/word/2010/wordml" xmlns:w15="http://schemas.microsoft.com/office/word/2012/wordml" xmlns:w16cex="http://schemas.microsoft.com/office/word/2018/wordml/cex" xmlns:w16cid="http://schemas.microsoft.com/office/word/2016/wordml/cid" xmlns:w16="http://schemas.microsoft.com/office/word/2018/wordml" xmlns:w16du="http://schemas.microsoft.com/office/word/2023/wordml/word16du" xmlns:w16sdtdh="http://schemas.microsoft.com/office/word/2020/wordml/sdtdatahash" xmlns:w16sdtfl="http://schemas.microsoft.com/office/word/2024/wordml/sdtformatlock" xmlns:w16se="http://schemas.microsoft.com/office/word/2015/wordml/symex" mc:Ignorable="w14 w15 w16se w16cid w16 w16cex w16sdtdh w16sdtfl w16du">
   <w:docDefaults>
     <w:rPrDefault>
       <w:rPr>
@@ -11574,6 +11019,7 @@
   <w:style w:type="character" w:default="1" w:styleId="DefaultParagraphFont">
     <w:name w:val="Default Paragraph Font"/>
     <w:uiPriority w:val="1"/>
+    <w:semiHidden/>
     <w:unhideWhenUsed/>
   </w:style>
   <w:style w:type="table" w:default="1" w:styleId="TableNormal">
@@ -12138,7 +11584,7 @@
 </file>
 
 <file path=word/glossary/document.xml><?xml version="1.0" encoding="utf-8"?>
-<w:glossaryDocument xmlns:wpc="http://schemas.microsoft.com/office/word/2010/wordprocessingCanvas" xmlns:cx="http://schemas.microsoft.com/office/drawing/2014/chartex" xmlns:cx1="http://schemas.microsoft.com/office/drawing/2015/9/8/chartex" xmlns:cx2="http://schemas.microsoft.com/office/drawing/2015/10/21/chartex" xmlns:cx3="http://schemas.microsoft.com/office/drawing/2016/5/9/chartex" xmlns:cx4="http://schemas.microsoft.com/office/drawing/2016/5/10/chartex" xmlns:cx5="http://schemas.microsoft.com/office/drawing/2016/5/11/chartex" xmlns:cx6="http://schemas.microsoft.com/office/drawing/2016/5/12/chartex" xmlns:cx7="http://schemas.microsoft.com/office/drawing/2016/5/13/chartex" xmlns:cx8="http://schemas.microsoft.com/office/drawing/2016/5/14/chartex" xmlns:mc="http://schemas.openxmlformats.org/markup-compatibility/2006" xmlns:aink="http://schemas.microsoft.com/office/drawing/2016/ink" xmlns:am3d="http://schemas.microsoft.com/office/drawing/2017/model3d" xmlns:o="urn:schemas-microsoft-com:office:office" xmlns:oel="http://schemas.microsoft.com/office/2019/extlst" xmlns:r="http://schemas.openxmlformats.org/officeDocument/2006/relationships" xmlns:m="http://schemas.openxmlformats.org/officeDocument/2006/math" xmlns:v="urn:schemas-microsoft-com:vml" xmlns:wp14="http://schemas.microsoft.com/office/word/2010/wordprocessingDrawing" xmlns:wp="http://schemas.openxmlformats.org/drawingml/2006/wordprocessingDrawing" xmlns:w10="urn:schemas-microsoft-com:office:word" xmlns:w="http://schemas.openxmlformats.org/wordprocessingml/2006/main" xmlns:w14="http://schemas.microsoft.com/office/word/2010/wordml" xmlns:w15="http://schemas.microsoft.com/office/word/2012/wordml" xmlns:w16cex="http://schemas.microsoft.com/office/word/2018/wordml/cex" xmlns:w16cid="http://schemas.microsoft.com/office/word/2016/wordml/cid" xmlns:w16="http://schemas.microsoft.com/office/word/2018/wordml" xmlns:w16du="http://schemas.microsoft.com/office/word/2023/wordml/word16du" xmlns:w16sdtdh="http://schemas.microsoft.com/office/word/2020/wordml/sdtdatahash" xmlns:w16se="http://schemas.microsoft.com/office/word/2015/wordml/symex" xmlns:wpg="http://schemas.microsoft.com/office/word/2010/wordprocessingGroup" xmlns:wpi="http://schemas.microsoft.com/office/word/2010/wordprocessingInk" xmlns:wne="http://schemas.microsoft.com/office/word/2006/wordml" xmlns:wps="http://schemas.microsoft.com/office/word/2010/wordprocessingShape" mc:Ignorable="w14 w15 w16se w16cid w16 w16cex w16sdtdh w16du wp14">
+<w:glossaryDocument xmlns:wpc="http://schemas.microsoft.com/office/word/2010/wordprocessingCanvas" xmlns:cx="http://schemas.microsoft.com/office/drawing/2014/chartex" xmlns:cx1="http://schemas.microsoft.com/office/drawing/2015/9/8/chartex" xmlns:cx2="http://schemas.microsoft.com/office/drawing/2015/10/21/chartex" xmlns:cx3="http://schemas.microsoft.com/office/drawing/2016/5/9/chartex" xmlns:cx4="http://schemas.microsoft.com/office/drawing/2016/5/10/chartex" xmlns:cx5="http://schemas.microsoft.com/office/drawing/2016/5/11/chartex" xmlns:cx6="http://schemas.microsoft.com/office/drawing/2016/5/12/chartex" xmlns:cx7="http://schemas.microsoft.com/office/drawing/2016/5/13/chartex" xmlns:cx8="http://schemas.microsoft.com/office/drawing/2016/5/14/chartex" xmlns:mc="http://schemas.openxmlformats.org/markup-compatibility/2006" xmlns:aink="http://schemas.microsoft.com/office/drawing/2016/ink" xmlns:am3d="http://schemas.microsoft.com/office/drawing/2017/model3d" xmlns:o="urn:schemas-microsoft-com:office:office" xmlns:oel="http://schemas.microsoft.com/office/2019/extlst" xmlns:r="http://schemas.openxmlformats.org/officeDocument/2006/relationships" xmlns:m="http://schemas.openxmlformats.org/officeDocument/2006/math" xmlns:v="urn:schemas-microsoft-com:vml" xmlns:wp14="http://schemas.microsoft.com/office/word/2010/wordprocessingDrawing" xmlns:wp="http://schemas.openxmlformats.org/drawingml/2006/wordprocessingDrawing" xmlns:w10="urn:schemas-microsoft-com:office:word" xmlns:w="http://schemas.openxmlformats.org/wordprocessingml/2006/main" xmlns:w14="http://schemas.microsoft.com/office/word/2010/wordml" xmlns:w15="http://schemas.microsoft.com/office/word/2012/wordml" xmlns:w16cex="http://schemas.microsoft.com/office/word/2018/wordml/cex" xmlns:w16cid="http://schemas.microsoft.com/office/word/2016/wordml/cid" xmlns:w16="http://schemas.microsoft.com/office/word/2018/wordml" xmlns:w16du="http://schemas.microsoft.com/office/word/2023/wordml/word16du" xmlns:w16sdtdh="http://schemas.microsoft.com/office/word/2020/wordml/sdtdatahash" xmlns:w16sdtfl="http://schemas.microsoft.com/office/word/2024/wordml/sdtformatlock" xmlns:w16se="http://schemas.microsoft.com/office/word/2015/wordml/symex" xmlns:wpg="http://schemas.microsoft.com/office/word/2010/wordprocessingGroup" xmlns:wpi="http://schemas.microsoft.com/office/word/2010/wordprocessingInk" xmlns:wne="http://schemas.microsoft.com/office/word/2006/wordml" xmlns:wps="http://schemas.microsoft.com/office/word/2010/wordprocessingShape" mc:Ignorable="w14 w15 w16se w16cid w16 w16cex w16sdtdh w16sdtfl w16du wp14">
   <w:docParts>
     <w:docPart>
       <w:docPartPr>
@@ -12976,7 +12422,7 @@
 </file>
 
 <file path=word/glossary/fontTable.xml><?xml version="1.0" encoding="utf-8"?>
-<w:fonts xmlns:mc="http://schemas.openxmlformats.org/markup-compatibility/2006" xmlns:r="http://schemas.openxmlformats.org/officeDocument/2006/relationships" xmlns:w="http://schemas.openxmlformats.org/wordprocessingml/2006/main" xmlns:w14="http://schemas.microsoft.com/office/word/2010/wordml" xmlns:w15="http://schemas.microsoft.com/office/word/2012/wordml" xmlns:w16cex="http://schemas.microsoft.com/office/word/2018/wordml/cex" xmlns:w16cid="http://schemas.microsoft.com/office/word/2016/wordml/cid" xmlns:w16="http://schemas.microsoft.com/office/word/2018/wordml" xmlns:w16du="http://schemas.microsoft.com/office/word/2023/wordml/word16du" xmlns:w16sdtdh="http://schemas.microsoft.com/office/word/2020/wordml/sdtdatahash" xmlns:w16se="http://schemas.microsoft.com/office/word/2015/wordml/symex" mc:Ignorable="w14 w15 w16se w16cid w16 w16cex w16sdtdh w16du">
+<w:fonts xmlns:mc="http://schemas.openxmlformats.org/markup-compatibility/2006" xmlns:r="http://schemas.openxmlformats.org/officeDocument/2006/relationships" xmlns:w="http://schemas.openxmlformats.org/wordprocessingml/2006/main" xmlns:w14="http://schemas.microsoft.com/office/word/2010/wordml" xmlns:w15="http://schemas.microsoft.com/office/word/2012/wordml" xmlns:w16cex="http://schemas.microsoft.com/office/word/2018/wordml/cex" xmlns:w16cid="http://schemas.microsoft.com/office/word/2016/wordml/cid" xmlns:w16="http://schemas.microsoft.com/office/word/2018/wordml" xmlns:w16du="http://schemas.microsoft.com/office/word/2023/wordml/word16du" xmlns:w16sdtdh="http://schemas.microsoft.com/office/word/2020/wordml/sdtdatahash" xmlns:w16sdtfl="http://schemas.microsoft.com/office/word/2024/wordml/sdtformatlock" xmlns:w16se="http://schemas.microsoft.com/office/word/2015/wordml/symex" mc:Ignorable="w14 w15 w16se w16cid w16 w16cex w16sdtdh w16sdtfl w16du">
   <w:font w:name="Symbol">
     <w:panose1 w:val="05050102010706020507"/>
     <w:charset w:val="02"/>
@@ -13028,7 +12474,7 @@
 </file>
 
 <file path=word/glossary/settings.xml><?xml version="1.0" encoding="utf-8"?>
-<w:settings xmlns:mc="http://schemas.openxmlformats.org/markup-compatibility/2006" xmlns:o="urn:schemas-microsoft-com:office:office" xmlns:r="http://schemas.openxmlformats.org/officeDocument/2006/relationships" xmlns:m="http://schemas.openxmlformats.org/officeDocument/2006/math" xmlns:v="urn:schemas-microsoft-com:vml" xmlns:w10="urn:schemas-microsoft-com:office:word" xmlns:w="http://schemas.openxmlformats.org/wordprocessingml/2006/main" xmlns:w14="http://schemas.microsoft.com/office/word/2010/wordml" xmlns:w15="http://schemas.microsoft.com/office/word/2012/wordml" xmlns:w16cex="http://schemas.microsoft.com/office/word/2018/wordml/cex" xmlns:w16cid="http://schemas.microsoft.com/office/word/2016/wordml/cid" xmlns:w16="http://schemas.microsoft.com/office/word/2018/wordml" xmlns:w16du="http://schemas.microsoft.com/office/word/2023/wordml/word16du" xmlns:w16sdtdh="http://schemas.microsoft.com/office/word/2020/wordml/sdtdatahash" xmlns:w16se="http://schemas.microsoft.com/office/word/2015/wordml/symex" xmlns:sl="http://schemas.openxmlformats.org/schemaLibrary/2006/main" mc:Ignorable="w14 w15 w16se w16cid w16 w16cex w16sdtdh w16du">
+<w:settings xmlns:mc="http://schemas.openxmlformats.org/markup-compatibility/2006" xmlns:o="urn:schemas-microsoft-com:office:office" xmlns:r="http://schemas.openxmlformats.org/officeDocument/2006/relationships" xmlns:m="http://schemas.openxmlformats.org/officeDocument/2006/math" xmlns:v="urn:schemas-microsoft-com:vml" xmlns:w10="urn:schemas-microsoft-com:office:word" xmlns:w="http://schemas.openxmlformats.org/wordprocessingml/2006/main" xmlns:w14="http://schemas.microsoft.com/office/word/2010/wordml" xmlns:w15="http://schemas.microsoft.com/office/word/2012/wordml" xmlns:w16cex="http://schemas.microsoft.com/office/word/2018/wordml/cex" xmlns:w16cid="http://schemas.microsoft.com/office/word/2016/wordml/cid" xmlns:w16="http://schemas.microsoft.com/office/word/2018/wordml" xmlns:w16du="http://schemas.microsoft.com/office/word/2023/wordml/word16du" xmlns:w16sdtdh="http://schemas.microsoft.com/office/word/2020/wordml/sdtdatahash" xmlns:w16sdtfl="http://schemas.microsoft.com/office/word/2024/wordml/sdtformatlock" xmlns:w16se="http://schemas.microsoft.com/office/word/2015/wordml/symex" xmlns:sl="http://schemas.openxmlformats.org/schemaLibrary/2006/main" mc:Ignorable="w14 w15 w16se w16cid w16 w16cex w16sdtdh w16sdtfl w16du">
   <w:view w:val="normal"/>
   <w:defaultTabStop w:val="720"/>
   <w:characterSpacingControl w:val="doNotCompress"/>
@@ -13058,6 +12504,7 @@
     <w:rsid w:val="004462A2"/>
     <w:rsid w:val="005A02ED"/>
     <w:rsid w:val="005C6E18"/>
+    <w:rsid w:val="00655A73"/>
     <w:rsid w:val="006B3BB2"/>
     <w:rsid w:val="007862F4"/>
     <w:rsid w:val="007B4B61"/>
@@ -13075,6 +12522,7 @@
     <w:rsid w:val="00D67AF3"/>
     <w:rsid w:val="00D97D40"/>
     <w:rsid w:val="00DC3225"/>
+    <w:rsid w:val="00E840C4"/>
     <w:rsid w:val="00EB1D61"/>
     <w:rsid w:val="00EF632A"/>
   </w:rsids>
@@ -13100,7 +12548,7 @@
 </file>
 
 <file path=word/glossary/styles.xml><?xml version="1.0" encoding="utf-8"?>
-<w:styles xmlns:mc="http://schemas.openxmlformats.org/markup-compatibility/2006" xmlns:r="http://schemas.openxmlformats.org/officeDocument/2006/relationships" xmlns:w="http://schemas.openxmlformats.org/wordprocessingml/2006/main" xmlns:w14="http://schemas.microsoft.com/office/word/2010/wordml" xmlns:w15="http://schemas.microsoft.com/office/word/2012/wordml" xmlns:w16cex="http://schemas.microsoft.com/office/word/2018/wordml/cex" xmlns:w16cid="http://schemas.microsoft.com/office/word/2016/wordml/cid" xmlns:w16="http://schemas.microsoft.com/office/word/2018/wordml" xmlns:w16du="http://schemas.microsoft.com/office/word/2023/wordml/word16du" xmlns:w16sdtdh="http://schemas.microsoft.com/office/word/2020/wordml/sdtdatahash" xmlns:w16se="http://schemas.microsoft.com/office/word/2015/wordml/symex" mc:Ignorable="w14 w15 w16se w16cid w16 w16cex w16sdtdh w16du">
+<w:styles xmlns:mc="http://schemas.openxmlformats.org/markup-compatibility/2006" xmlns:r="http://schemas.openxmlformats.org/officeDocument/2006/relationships" xmlns:w="http://schemas.openxmlformats.org/wordprocessingml/2006/main" xmlns:w14="http://schemas.microsoft.com/office/word/2010/wordml" xmlns:w15="http://schemas.microsoft.com/office/word/2012/wordml" xmlns:w16cex="http://schemas.microsoft.com/office/word/2018/wordml/cex" xmlns:w16cid="http://schemas.microsoft.com/office/word/2016/wordml/cid" xmlns:w16="http://schemas.microsoft.com/office/word/2018/wordml" xmlns:w16du="http://schemas.microsoft.com/office/word/2023/wordml/word16du" xmlns:w16sdtdh="http://schemas.microsoft.com/office/word/2020/wordml/sdtdatahash" xmlns:w16sdtfl="http://schemas.microsoft.com/office/word/2024/wordml/sdtformatlock" xmlns:w16se="http://schemas.microsoft.com/office/word/2015/wordml/symex" mc:Ignorable="w14 w15 w16se w16cid w16 w16cex w16sdtdh w16sdtfl w16du">
   <w:docDefaults>
     <w:rPrDefault>
       <w:rPr>
@@ -13886,7 +13334,7 @@
 </file>
 
 <file path=word/glossary/webSettings.xml><?xml version="1.0" encoding="utf-8"?>
-<w:webSettings xmlns:mc="http://schemas.openxmlformats.org/markup-compatibility/2006" xmlns:r="http://schemas.openxmlformats.org/officeDocument/2006/relationships" xmlns:w="http://schemas.openxmlformats.org/wordprocessingml/2006/main" xmlns:w14="http://schemas.microsoft.com/office/word/2010/wordml" xmlns:w15="http://schemas.microsoft.com/office/word/2012/wordml" xmlns:w16cex="http://schemas.microsoft.com/office/word/2018/wordml/cex" xmlns:w16cid="http://schemas.microsoft.com/office/word/2016/wordml/cid" xmlns:w16="http://schemas.microsoft.com/office/word/2018/wordml" xmlns:w16du="http://schemas.microsoft.com/office/word/2023/wordml/word16du" xmlns:w16sdtdh="http://schemas.microsoft.com/office/word/2020/wordml/sdtdatahash" xmlns:w16se="http://schemas.microsoft.com/office/word/2015/wordml/symex" mc:Ignorable="w14 w15 w16se w16cid w16 w16cex w16sdtdh w16du">
+<w:webSettings xmlns:mc="http://schemas.openxmlformats.org/markup-compatibility/2006" xmlns:r="http://schemas.openxmlformats.org/officeDocument/2006/relationships" xmlns:w="http://schemas.openxmlformats.org/wordprocessingml/2006/main" xmlns:w14="http://schemas.microsoft.com/office/word/2010/wordml" xmlns:w15="http://schemas.microsoft.com/office/word/2012/wordml" xmlns:w16cex="http://schemas.microsoft.com/office/word/2018/wordml/cex" xmlns:w16cid="http://schemas.microsoft.com/office/word/2016/wordml/cid" xmlns:w16="http://schemas.microsoft.com/office/word/2018/wordml" xmlns:w16du="http://schemas.microsoft.com/office/word/2023/wordml/word16du" xmlns:w16sdtdh="http://schemas.microsoft.com/office/word/2020/wordml/sdtdatahash" xmlns:w16sdtfl="http://schemas.microsoft.com/office/word/2024/wordml/sdtformatlock" xmlns:w16se="http://schemas.microsoft.com/office/word/2015/wordml/symex" mc:Ignorable="w14 w15 w16se w16cid w16 w16cex w16sdtdh w16sdtfl w16du">
   <w:optimizeForBrowser/>
   <w:allowPNG/>
 </w:webSettings>

</xml_diff>